<commit_message>
Objecten laden nu correct. Minder intens voor de CPU!
</commit_message>
<xml_diff>
--- a/src/resources/Logboek.docx
+++ b/src/resources/Logboek.docx
@@ -39,8 +39,6 @@
       <w:r>
         <w:t>, verhaal en alles dat er nog meer bij komt kijken om een game te maken.</w:t>
       </w:r>
-      <w:bookmarkStart w:id="0" w:name="_GoBack"/>
-      <w:bookmarkEnd w:id="0"/>
     </w:p>
     <w:p>
       <w:pPr>
@@ -1018,7 +1016,12 @@
       </w:r>
       <w:proofErr w:type="spellEnd"/>
       <w:r>
-        <w:t xml:space="preserve"> die later nog komen voor </w:t>
+        <w:t xml:space="preserve"> die later nog </w:t>
+      </w:r>
+      <w:bookmarkStart w:id="0" w:name="_GoBack"/>
+      <w:bookmarkEnd w:id="0"/>
+      <w:r>
+        <w:t xml:space="preserve">komen voor </w:t>
       </w:r>
       <w:proofErr w:type="spellStart"/>
       <w:r>
@@ -1433,6 +1436,84 @@
       <w:proofErr w:type="spellStart"/>
       <w:r>
         <w:t>coordinaat</w:t>
+      </w:r>
+      <w:proofErr w:type="spellEnd"/>
+      <w:r>
+        <w:t>.</w:t>
+      </w:r>
+    </w:p>
+    <w:p/>
+    <w:p>
+      <w:pPr>
+        <w:rPr>
+          <w:b/>
+        </w:rPr>
+      </w:pPr>
+      <w:r>
+        <w:rPr>
+          <w:b/>
+        </w:rPr>
+        <w:t xml:space="preserve">13 </w:t>
+      </w:r>
+      <w:proofErr w:type="gramStart"/>
+      <w:r>
+        <w:rPr>
+          <w:b/>
+        </w:rPr>
+        <w:t>December</w:t>
+      </w:r>
+      <w:proofErr w:type="gramEnd"/>
+      <w:r>
+        <w:rPr>
+          <w:b/>
+        </w:rPr>
+        <w:t>:</w:t>
+      </w:r>
+    </w:p>
+    <w:p>
+      <w:r>
+        <w:t xml:space="preserve">Na een paar dagen pauze heb ik pogingen gedaan om een oplossing te vinden om alle objecten tegelijk te laden. Het probleem is dat ze allemaal anders zijn. De oplossing is eigenlijk best simpel: Ik moet het simpelste object nemen (de Object class in dit geval) en die in een map opslaan. Daarna kan ik kijken of ze een </w:t>
+      </w:r>
+      <w:proofErr w:type="spellStart"/>
+      <w:r>
+        <w:t>instance</w:t>
+      </w:r>
+      <w:proofErr w:type="spellEnd"/>
+      <w:r>
+        <w:t xml:space="preserve"> zijn van een bepaalde class. Als dat zo is kan ik ze </w:t>
+      </w:r>
+      <w:proofErr w:type="gramStart"/>
+      <w:r>
+        <w:t>makkelijk</w:t>
+      </w:r>
+      <w:proofErr w:type="gramEnd"/>
+      <w:r>
+        <w:t xml:space="preserve"> casten en de methodes uitvoeren. </w:t>
+      </w:r>
+    </w:p>
+    <w:p>
+      <w:r>
+        <w:t xml:space="preserve">Het volgende probleem is hoe ik de </w:t>
+      </w:r>
+      <w:proofErr w:type="spellStart"/>
+      <w:r>
+        <w:t>coordinaten</w:t>
+      </w:r>
+      <w:proofErr w:type="spellEnd"/>
+      <w:r>
+        <w:t xml:space="preserve"> van objecten ga bijhouden. Ze bewegen namelijk ook. Alle objecten altijd af gaan en kijken of ze geladen moeten worden zou heel veel werk zijn. Ik denk dat ik dit ga oplossen door twee </w:t>
+      </w:r>
+      <w:proofErr w:type="spellStart"/>
+      <w:r>
+        <w:t>maps</w:t>
+      </w:r>
+      <w:proofErr w:type="spellEnd"/>
+      <w:r>
+        <w:t xml:space="preserve"> te maken. Een zal alle objecten bevatten en langzaam daar doorheen gaan en steeds de relevante objecten in een tweede map stoppen die steeds geladen wordt. Zo wordt er niet steeds door alle objecten </w:t>
+      </w:r>
+      <w:proofErr w:type="spellStart"/>
+      <w:r>
+        <w:t>gecycled</w:t>
       </w:r>
       <w:proofErr w:type="spellEnd"/>
       <w:r>

</xml_diff>

<commit_message>
Begonnen aan vloeren toevoegen. Tile en Floor classes werken bijna, maar nog niet helemaal.
</commit_message>
<xml_diff>
--- a/src/resources/Logboek.docx
+++ b/src/resources/Logboek.docx
@@ -1016,509 +1016,732 @@
       </w:r>
       <w:proofErr w:type="spellEnd"/>
       <w:r>
-        <w:t xml:space="preserve"> die later nog </w:t>
+        <w:t xml:space="preserve"> die later nog komen voor </w:t>
+      </w:r>
+      <w:proofErr w:type="spellStart"/>
+      <w:r>
+        <w:t>collision</w:t>
+      </w:r>
+      <w:proofErr w:type="spellEnd"/>
+      <w:r>
+        <w:t>.</w:t>
+      </w:r>
+    </w:p>
+    <w:p>
+      <w:pPr>
+        <w:rPr>
+          <w:b/>
+        </w:rPr>
+      </w:pPr>
+      <w:r>
+        <w:rPr>
+          <w:b/>
+        </w:rPr>
+        <w:t>8</w:t>
+      </w:r>
+      <w:r>
+        <w:rPr>
+          <w:b/>
+        </w:rPr>
+        <w:t xml:space="preserve"> </w:t>
+      </w:r>
+      <w:r>
+        <w:rPr>
+          <w:b/>
+        </w:rPr>
+        <w:t>+</w:t>
+      </w:r>
+      <w:r>
+        <w:rPr>
+          <w:b/>
+        </w:rPr>
+        <w:t xml:space="preserve"> </w:t>
+      </w:r>
+      <w:r>
+        <w:rPr>
+          <w:b/>
+        </w:rPr>
+        <w:t xml:space="preserve">9 </w:t>
+      </w:r>
+      <w:proofErr w:type="gramStart"/>
+      <w:r>
+        <w:rPr>
+          <w:b/>
+        </w:rPr>
+        <w:t>December</w:t>
+      </w:r>
+      <w:proofErr w:type="gramEnd"/>
+      <w:r>
+        <w:rPr>
+          <w:b/>
+        </w:rPr>
+        <w:t>:</w:t>
+      </w:r>
+    </w:p>
+    <w:p>
+      <w:r>
+        <w:t>Ongeveer 5 uur to</w:t>
+      </w:r>
+      <w:r>
+        <w:t>t 3 uur ’s nachts geprogrammeerd</w:t>
+      </w:r>
+      <w:r>
+        <w:t xml:space="preserve">. Ik heb nagedacht en kwam tot de conclusie dat ik heel veel </w:t>
+      </w:r>
+      <w:proofErr w:type="spellStart"/>
+      <w:r>
+        <w:t>redundand</w:t>
+      </w:r>
+      <w:proofErr w:type="spellEnd"/>
+      <w:r>
+        <w:t xml:space="preserve"> code had. De objecten in de wereld zouden veel beter een vaste structuur kunnen hebben en dan abstract zijn. Dit heb ik dus gedaan. Na een tijdje dingen uitproberen is het gelukt en het ziet er</w:t>
+      </w:r>
+      <w:r>
+        <w:t xml:space="preserve"> nu echt een stuk beter uit. Verder</w:t>
+      </w:r>
+      <w:r>
+        <w:t xml:space="preserve"> is het zo beter geoptimaliseerd want de objecten zijn nu kleiner. Ook kost het nu veel minder tijd om objecten in de wereld te laden.</w:t>
+      </w:r>
+    </w:p>
+    <w:p>
+      <w:r>
+        <w:t>Daarnaa</w:t>
+      </w:r>
+      <w:r>
+        <w:t>st heb ik de grondstukken gelegd</w:t>
+      </w:r>
+      <w:r>
+        <w:t xml:space="preserve"> voor </w:t>
+      </w:r>
+      <w:proofErr w:type="spellStart"/>
+      <w:r>
+        <w:t>collision</w:t>
+      </w:r>
+      <w:proofErr w:type="spellEnd"/>
+      <w:r>
+        <w:t xml:space="preserve">. Er is nu een parameter voor </w:t>
+      </w:r>
+      <w:proofErr w:type="spellStart"/>
+      <w:r>
+        <w:t>hitbox</w:t>
+      </w:r>
+      <w:proofErr w:type="spellEnd"/>
+      <w:r>
+        <w:t xml:space="preserve"> grootte. Deze hoeft niet ingevuld te zijn en zal, wanneer niet ingevuld, even groot als de image van een object zijn.</w:t>
+      </w:r>
+    </w:p>
+    <w:p>
+      <w:r>
+        <w:t>Ook heb ik nog “</w:t>
+      </w:r>
+      <w:proofErr w:type="spellStart"/>
+      <w:r>
+        <w:t>damage</w:t>
+      </w:r>
+      <w:proofErr w:type="spellEnd"/>
+      <w:r>
+        <w:t xml:space="preserve">” </w:t>
+      </w:r>
+      <w:proofErr w:type="spellStart"/>
+      <w:r>
+        <w:t>toegevoegt</w:t>
+      </w:r>
+      <w:proofErr w:type="spellEnd"/>
+      <w:r>
+        <w:t xml:space="preserve"> aan objecten. Dit betekent dus de </w:t>
+      </w:r>
+      <w:proofErr w:type="spellStart"/>
+      <w:r>
+        <w:t>damage</w:t>
+      </w:r>
+      <w:proofErr w:type="spellEnd"/>
+      <w:r>
+        <w:t xml:space="preserve"> die ze aan de speler zullen doen zodra ik dat toe ga voegen. </w:t>
+      </w:r>
+    </w:p>
+    <w:p/>
+    <w:p>
+      <w:pPr>
+        <w:rPr>
+          <w:b/>
+        </w:rPr>
+      </w:pPr>
+      <w:r>
+        <w:rPr>
+          <w:b/>
+        </w:rPr>
+        <w:t xml:space="preserve">9 </w:t>
+      </w:r>
+      <w:proofErr w:type="gramStart"/>
+      <w:r>
+        <w:rPr>
+          <w:b/>
+        </w:rPr>
+        <w:t>December</w:t>
+      </w:r>
+      <w:proofErr w:type="gramEnd"/>
+      <w:r>
+        <w:rPr>
+          <w:b/>
+        </w:rPr>
+        <w:t>:</w:t>
+      </w:r>
+    </w:p>
+    <w:p>
+      <w:r>
+        <w:t xml:space="preserve">Images zagen er niet goed uit: Ze waren heel hoog en niet breed. Schaal van 1:60 ongeveer. Dit moest dus wel te maken hebben met de class die een image in verschillende frames verdeeld. Het bleek dus dat die class niet de afstand tussen de frames als parameter kreeg, maar de schaal van de images. Dit zorgde </w:t>
+      </w:r>
+      <w:proofErr w:type="gramStart"/>
+      <w:r>
+        <w:t xml:space="preserve">dus  </w:t>
+      </w:r>
+      <w:proofErr w:type="gramEnd"/>
+      <w:r>
+        <w:t xml:space="preserve">voor het probleem. Na kort zoeken vond ik dat </w:t>
+      </w:r>
+      <w:proofErr w:type="spellStart"/>
+      <w:r>
+        <w:t>scale</w:t>
+      </w:r>
+      <w:proofErr w:type="spellEnd"/>
+      <w:r>
+        <w:t xml:space="preserve"> en </w:t>
+      </w:r>
+      <w:proofErr w:type="spellStart"/>
+      <w:r>
+        <w:t>distancebetweenframes</w:t>
+      </w:r>
+      <w:proofErr w:type="spellEnd"/>
+      <w:r>
+        <w:t xml:space="preserve"> inderdaad omgedraaid waren in een van de classes.</w:t>
+      </w:r>
+    </w:p>
+    <w:p>
+      <w:r>
+        <w:t xml:space="preserve">Vectoren </w:t>
+      </w:r>
+      <w:proofErr w:type="spellStart"/>
+      <w:r>
+        <w:t>toegevoegt</w:t>
+      </w:r>
+      <w:proofErr w:type="spellEnd"/>
+      <w:r>
+        <w:t xml:space="preserve">. Hebben een snelheid en </w:t>
+      </w:r>
+      <w:proofErr w:type="spellStart"/>
+      <w:r>
+        <w:t>richtingscoefficient</w:t>
+      </w:r>
+      <w:proofErr w:type="spellEnd"/>
+      <w:r>
+        <w:t>. Deze kan</w:t>
+      </w:r>
+      <w:r>
+        <w:t xml:space="preserve"> ik gebruiken om projectielen te lanceren.</w:t>
+      </w:r>
+    </w:p>
+    <w:p>
+      <w:r>
+        <w:t xml:space="preserve">Verschillende soorten objecten </w:t>
+      </w:r>
+      <w:proofErr w:type="spellStart"/>
+      <w:r>
+        <w:t>defined</w:t>
+      </w:r>
+      <w:proofErr w:type="spellEnd"/>
+      <w:r>
+        <w:t>. Stilstaande, volgende en lopende wezend. Verder projectiel</w:t>
+      </w:r>
+      <w:r>
+        <w:t xml:space="preserve">en, </w:t>
+      </w:r>
+      <w:proofErr w:type="spellStart"/>
+      <w:r>
+        <w:t>silstaande</w:t>
+      </w:r>
+      <w:proofErr w:type="spellEnd"/>
+      <w:r>
+        <w:t xml:space="preserve"> objecten en beweg</w:t>
+      </w:r>
+      <w:r>
+        <w:t>ende objecten.</w:t>
+      </w:r>
+      <w:r>
+        <w:t xml:space="preserve"> Ze animeren allemaal volgens de super class, alleen de bewegende objecten </w:t>
+      </w:r>
+      <w:proofErr w:type="gramStart"/>
+      <w:r>
+        <w:t>updaten</w:t>
+      </w:r>
+      <w:proofErr w:type="gramEnd"/>
+      <w:r>
+        <w:t xml:space="preserve"> hun locatie nog. Het “</w:t>
+      </w:r>
+      <w:proofErr w:type="spellStart"/>
+      <w:r>
+        <w:t>StalkingCreature</w:t>
+      </w:r>
+      <w:proofErr w:type="spellEnd"/>
+      <w:r>
+        <w:t>” object zal zijn vector steeds aanpassen om dichter bij zijn target te komen.</w:t>
+      </w:r>
+    </w:p>
+    <w:p>
+      <w:r>
+        <w:t xml:space="preserve">Grote verandering gemaakt: eerst had alles een vaste snelheid. Deze was of 0 of die snelheid. Nu werkt het anders. Er is nu een </w:t>
+      </w:r>
+      <w:proofErr w:type="gramStart"/>
+      <w:r>
+        <w:t>update</w:t>
+      </w:r>
+      <w:proofErr w:type="gramEnd"/>
+      <w:r>
+        <w:t xml:space="preserve"> methode voor alles dat beweegt. Dit zal de objecten met hun snelheid laten bewegen. Verder is er nu een </w:t>
+      </w:r>
+      <w:proofErr w:type="spellStart"/>
+      <w:r>
+        <w:t>velocity</w:t>
+      </w:r>
+      <w:proofErr w:type="spellEnd"/>
+      <w:r>
+        <w:t xml:space="preserve"> class. Deze zal de snelheid automatisch laten </w:t>
+      </w:r>
+      <w:r>
+        <w:lastRenderedPageBreak/>
+        <w:t xml:space="preserve">dalen. De snelheid zal dus </w:t>
+      </w:r>
+      <w:proofErr w:type="spellStart"/>
+      <w:r>
+        <w:t>beinvloed</w:t>
+      </w:r>
+      <w:proofErr w:type="spellEnd"/>
+      <w:r>
+        <w:t xml:space="preserve"> kunnen worden door meerdere factoren. Dit was nodig om zwaartekracht te kunnen maken op een later moment.</w:t>
+      </w:r>
+    </w:p>
+    <w:p>
+      <w:r>
+        <w:t xml:space="preserve">De speler class die eerst alleen locatie regelde doe ik nu ook helemaal opnieuw. Ik heb een gedeelte van deze class al gemaakt. Het bevat nu alle informatie over de speler: Snelheid, locatie en levens. </w:t>
+      </w:r>
+      <w:proofErr w:type="gramStart"/>
+      <w:r>
+        <w:t xml:space="preserve">Dit zal later meer informatie worden naar mate er meer opties in het spel komen. </w:t>
+      </w:r>
+      <w:proofErr w:type="gramEnd"/>
+      <w:r>
+        <w:t xml:space="preserve">Bijvoorbeeld een </w:t>
+      </w:r>
+      <w:proofErr w:type="spellStart"/>
+      <w:r>
+        <w:t>cooldown</w:t>
+      </w:r>
+      <w:proofErr w:type="spellEnd"/>
+      <w:r>
+        <w:t xml:space="preserve"> op </w:t>
+      </w:r>
+      <w:proofErr w:type="spellStart"/>
+      <w:r>
+        <w:t>damage</w:t>
+      </w:r>
+      <w:proofErr w:type="spellEnd"/>
+      <w:r>
+        <w:t xml:space="preserve"> geven en krijgen. En hoeveel </w:t>
+      </w:r>
+      <w:proofErr w:type="spellStart"/>
+      <w:r>
+        <w:t>damage</w:t>
+      </w:r>
+      <w:proofErr w:type="spellEnd"/>
+      <w:r>
+        <w:t xml:space="preserve"> een speler doet. </w:t>
+      </w:r>
+    </w:p>
+    <w:p/>
+    <w:p>
+      <w:pPr>
+        <w:rPr>
+          <w:b/>
+        </w:rPr>
+      </w:pPr>
+      <w:r>
+        <w:rPr>
+          <w:b/>
+        </w:rPr>
+        <w:t xml:space="preserve">10 </w:t>
+      </w:r>
+      <w:proofErr w:type="gramStart"/>
+      <w:r>
+        <w:rPr>
+          <w:b/>
+        </w:rPr>
+        <w:t>December</w:t>
+      </w:r>
+      <w:proofErr w:type="gramEnd"/>
+      <w:r>
+        <w:rPr>
+          <w:b/>
+        </w:rPr>
+        <w:t>:</w:t>
+      </w:r>
+    </w:p>
+    <w:p>
+      <w:r>
+        <w:t xml:space="preserve">Vroeg in de ochtend op laptop gegaan om nog even wat </w:t>
+      </w:r>
+      <w:proofErr w:type="spellStart"/>
+      <w:r>
+        <w:t>enums</w:t>
+      </w:r>
+      <w:proofErr w:type="spellEnd"/>
+      <w:r>
+        <w:t xml:space="preserve"> af te maken. Deze </w:t>
+      </w:r>
+      <w:proofErr w:type="spellStart"/>
+      <w:r>
+        <w:t>enums</w:t>
+      </w:r>
+      <w:proofErr w:type="spellEnd"/>
+      <w:r>
+        <w:t xml:space="preserve"> zijn er voor elk soort object. Zo kan ik </w:t>
+      </w:r>
+      <w:proofErr w:type="gramStart"/>
+      <w:r>
+        <w:t>makkelijk</w:t>
+      </w:r>
+      <w:proofErr w:type="gramEnd"/>
+      <w:r>
+        <w:t xml:space="preserve"> nieuwe objecten maken met een &lt;</w:t>
+      </w:r>
+      <w:proofErr w:type="spellStart"/>
+      <w:r>
+        <w:t>enum</w:t>
+      </w:r>
+      <w:proofErr w:type="spellEnd"/>
+      <w:r>
+        <w:t>&gt;.&lt;object&gt;.</w:t>
+      </w:r>
+      <w:proofErr w:type="spellStart"/>
+      <w:r>
+        <w:t>build</w:t>
+      </w:r>
+      <w:proofErr w:type="spellEnd"/>
+      <w:r>
+        <w:t xml:space="preserve">(x, y) op een bepaald </w:t>
+      </w:r>
+      <w:proofErr w:type="spellStart"/>
+      <w:r>
+        <w:t>coordinaat</w:t>
+      </w:r>
+      <w:proofErr w:type="spellEnd"/>
+      <w:r>
+        <w:t>.</w:t>
+      </w:r>
+    </w:p>
+    <w:p/>
+    <w:p>
+      <w:pPr>
+        <w:rPr>
+          <w:b/>
+        </w:rPr>
+      </w:pPr>
+      <w:r>
+        <w:rPr>
+          <w:b/>
+        </w:rPr>
+        <w:t xml:space="preserve">13 </w:t>
+      </w:r>
+      <w:proofErr w:type="gramStart"/>
+      <w:r>
+        <w:rPr>
+          <w:b/>
+        </w:rPr>
+        <w:t>December</w:t>
+      </w:r>
+      <w:proofErr w:type="gramEnd"/>
+      <w:r>
+        <w:rPr>
+          <w:b/>
+        </w:rPr>
+        <w:t>:</w:t>
+      </w:r>
+    </w:p>
+    <w:p>
+      <w:r>
+        <w:t xml:space="preserve">Na een paar dagen pauze heb ik pogingen gedaan om een oplossing te vinden om alle objecten tegelijk te laden. Het probleem is dat ze allemaal anders zijn. De oplossing is eigenlijk best simpel: Ik moet het simpelste object nemen (de Object class in dit geval) en die in een map opslaan. Daarna kan ik kijken of ze een </w:t>
+      </w:r>
+      <w:proofErr w:type="spellStart"/>
+      <w:r>
+        <w:t>instance</w:t>
+      </w:r>
+      <w:proofErr w:type="spellEnd"/>
+      <w:r>
+        <w:t xml:space="preserve"> zijn van een bepaalde class. Als dat zo is kan ik ze </w:t>
+      </w:r>
+      <w:proofErr w:type="gramStart"/>
+      <w:r>
+        <w:t>makkelijk</w:t>
+      </w:r>
+      <w:proofErr w:type="gramEnd"/>
+      <w:r>
+        <w:t xml:space="preserve"> casten en de methodes uitvoeren. </w:t>
+      </w:r>
+    </w:p>
+    <w:p>
+      <w:r>
+        <w:t xml:space="preserve">Het volgende probleem is hoe ik de </w:t>
+      </w:r>
+      <w:proofErr w:type="spellStart"/>
+      <w:r>
+        <w:t>coordinaten</w:t>
+      </w:r>
+      <w:proofErr w:type="spellEnd"/>
+      <w:r>
+        <w:t xml:space="preserve"> van objecten ga bijhouden. Ze bewegen namelijk ook. Alle objecten altijd af gaan en kijken of ze geladen moeten worden zou heel veel werk zijn. Ik denk dat ik dit ga oplossen door twee </w:t>
+      </w:r>
+      <w:proofErr w:type="spellStart"/>
+      <w:r>
+        <w:t>maps</w:t>
+      </w:r>
+      <w:proofErr w:type="spellEnd"/>
+      <w:r>
+        <w:t xml:space="preserve"> te maken. Een zal alle objecten bevatten en langzaam daar doorheen gaan en steeds de relevante objecten in een tweede map stoppen die steeds geladen wordt. Zo wordt er niet steeds door alle objecten </w:t>
+      </w:r>
+      <w:proofErr w:type="spellStart"/>
+      <w:r>
+        <w:t>gecycled</w:t>
+      </w:r>
+      <w:proofErr w:type="spellEnd"/>
+      <w:r>
+        <w:t>.</w:t>
+      </w:r>
+    </w:p>
+    <w:p>
+      <w:pPr>
+        <w:rPr>
+          <w:b/>
+        </w:rPr>
+      </w:pPr>
+      <w:r>
+        <w:rPr>
+          <w:b/>
+        </w:rPr>
+        <w:t xml:space="preserve">16 </w:t>
+      </w:r>
+      <w:proofErr w:type="gramStart"/>
+      <w:r>
+        <w:rPr>
+          <w:b/>
+        </w:rPr>
+        <w:t>December</w:t>
+      </w:r>
+      <w:proofErr w:type="gramEnd"/>
+      <w:r>
+        <w:rPr>
+          <w:b/>
+        </w:rPr>
+        <w:t>:</w:t>
+      </w:r>
+    </w:p>
+    <w:p>
+      <w:r>
+        <w:t xml:space="preserve">Een paar dagen druk bezig geweest met het voorbereiden van mijn Nederlands betoog. Vandaag heb ik een paar redundant </w:t>
+      </w:r>
+      <w:proofErr w:type="spellStart"/>
+      <w:r>
+        <w:t>methods</w:t>
+      </w:r>
+      <w:proofErr w:type="spellEnd"/>
+      <w:r>
+        <w:t xml:space="preserve"> weggehaald. </w:t>
+      </w:r>
+      <w:proofErr w:type="spellStart"/>
+      <w:r>
+        <w:t>Hitboxradius</w:t>
+      </w:r>
+      <w:proofErr w:type="spellEnd"/>
+      <w:r>
+        <w:t xml:space="preserve"> klopt nu ook beter want eerst nam het </w:t>
+      </w:r>
+      <w:proofErr w:type="spellStart"/>
+      <w:r>
+        <w:t>het</w:t>
+      </w:r>
+      <w:proofErr w:type="spellEnd"/>
+      <w:r>
+        <w:t xml:space="preserve"> HELE plaatje als </w:t>
+      </w:r>
+      <w:proofErr w:type="spellStart"/>
+      <w:r>
+        <w:t>breedtje</w:t>
+      </w:r>
+      <w:proofErr w:type="spellEnd"/>
+      <w:r>
+        <w:t xml:space="preserve">, niet alleen het </w:t>
+      </w:r>
+      <w:proofErr w:type="spellStart"/>
+      <w:r>
+        <w:t>gerenderde</w:t>
+      </w:r>
+      <w:proofErr w:type="spellEnd"/>
+      <w:r>
+        <w:t xml:space="preserve"> frame. Daarnaast heb ik projectielen nog een check gegeven waardoor ze zichzelf verwijderen zodra ze uit het zicht zijn.</w:t>
+      </w:r>
+    </w:p>
+    <w:p>
+      <w:r>
+        <w:t>Ook heb ik nagedacht over hoe de vloer, botsen en zwaartekracht het best kunnen werken. Ik ben op het volgende idee gekomen:</w:t>
+      </w:r>
+    </w:p>
+    <w:p>
+      <w:r>
+        <w:t xml:space="preserve">Als vloer wilde ik eerst overal los een stukje vloer neerzetten. Dit is echter best wel intensief. Het lijkt me dus beter om, net als bij achtergronden, een aparte class te nemen en deze voor elk level te laten verschillen. In deze class kun je dus een lijst stoppen van plekken waar GEEN vloer is. Zo is de vloer niet een berg losse objecten, maar meer 1 object. </w:t>
+      </w:r>
+    </w:p>
+    <w:p>
+      <w:r>
+        <w:t xml:space="preserve">Voor de zwaartekracht voeg ik gewoon een check toe die aan alle objecten die een </w:t>
+      </w:r>
+      <w:proofErr w:type="spellStart"/>
+      <w:r>
+        <w:t>instatie</w:t>
+      </w:r>
+      <w:proofErr w:type="spellEnd"/>
+      <w:r>
+        <w:t xml:space="preserve"> zijn van </w:t>
+      </w:r>
+      <w:proofErr w:type="spellStart"/>
+      <w:r>
+        <w:t>LivingObject</w:t>
+      </w:r>
+      <w:proofErr w:type="spellEnd"/>
+      <w:r>
+        <w:t xml:space="preserve"> de </w:t>
+      </w:r>
+      <w:proofErr w:type="spellStart"/>
+      <w:r>
+        <w:t>velocity</w:t>
+      </w:r>
+      <w:proofErr w:type="spellEnd"/>
+      <w:r>
+        <w:t xml:space="preserve"> Y omlaag doet. Dus steeds -1 per seconde </w:t>
+      </w:r>
+      <w:proofErr w:type="spellStart"/>
+      <w:r>
+        <w:t>ofzo</w:t>
+      </w:r>
+      <w:proofErr w:type="spellEnd"/>
+      <w:r>
+        <w:t xml:space="preserve">. Dan krijg je dus het effect dat je steeds sneller gaat vallen. Wel zal ik kijken of mensen botsen voor dat dit wordt </w:t>
+      </w:r>
+      <w:proofErr w:type="spellStart"/>
+      <w:r>
+        <w:t>toegevoegt</w:t>
+      </w:r>
+      <w:proofErr w:type="spellEnd"/>
+      <w:r>
+        <w:t>. Zodra iemand de grond of een object raakt zal het weer op 0 worden gezet.</w:t>
+      </w:r>
+    </w:p>
+    <w:p>
+      <w:r>
+        <w:t xml:space="preserve">Voor het botsen had ik al eerder </w:t>
+      </w:r>
+      <w:proofErr w:type="spellStart"/>
+      <w:r>
+        <w:t>rectangles</w:t>
+      </w:r>
+      <w:proofErr w:type="spellEnd"/>
+      <w:r>
+        <w:t xml:space="preserve"> </w:t>
+      </w:r>
+      <w:proofErr w:type="spellStart"/>
+      <w:r>
+        <w:t>toegevoegt</w:t>
+      </w:r>
+      <w:proofErr w:type="spellEnd"/>
+      <w:r>
+        <w:t xml:space="preserve"> (die ik nu heb verbeterd). Ik ga dus een class maken waarin een check alle objecten die geladen zijn met elkaar gaat vergelijken. Als ze elkaar </w:t>
+      </w:r>
+      <w:r>
+        <w:lastRenderedPageBreak/>
+        <w:t xml:space="preserve">raken zal dit tellen als een botsing. Alle objecten hebben een “Action on </w:t>
+      </w:r>
+      <w:proofErr w:type="spellStart"/>
+      <w:r>
+        <w:t>collision</w:t>
+      </w:r>
+      <w:proofErr w:type="spellEnd"/>
+      <w:r>
+        <w:t xml:space="preserve">” en </w:t>
+      </w:r>
+      <w:proofErr w:type="gramStart"/>
+      <w:r>
+        <w:t>“</w:t>
+      </w:r>
+      <w:proofErr w:type="spellStart"/>
+      <w:r>
+        <w:t>Collides</w:t>
+      </w:r>
+      <w:proofErr w:type="spellEnd"/>
+      <w:r>
+        <w:t xml:space="preserve">”  </w:t>
+      </w:r>
+      <w:proofErr w:type="gramEnd"/>
+      <w:r>
+        <w:t xml:space="preserve">parameter. Deze zegt dus: Kan je er doorheen lopen of niet, en wat gebeurt er als je dit object raakt. </w:t>
+      </w:r>
+    </w:p>
+    <w:p>
+      <w:r>
+        <w:t>Zo zal ik dus steeds de spelen locatie verandering tegenhouden als hij botst. Dit ga ik proberen ook voor alle objecten in de wereld te doen om het een dynamisch geheel te</w:t>
+      </w:r>
+      <w:r>
+        <w:t xml:space="preserve"> maken. Ik hoop wel dat dit niet te intensief wordt voor het spel aangezien het dus zo’n 60 keer per seconde door alle objecten zou moeten </w:t>
+      </w:r>
+      <w:proofErr w:type="spellStart"/>
+      <w:r>
+        <w:t>loopen</w:t>
+      </w:r>
+      <w:proofErr w:type="spellEnd"/>
+      <w:r>
+        <w:t>.</w:t>
+      </w:r>
+    </w:p>
+    <w:p>
+      <w:r>
+        <w:t>Later vandaag:</w:t>
+      </w:r>
+    </w:p>
+    <w:p>
+      <w:r>
+        <w:t xml:space="preserve">Ik ben begonnen met het maken van de vloer. Dit doe ik met de nieuwe </w:t>
+      </w:r>
+      <w:proofErr w:type="spellStart"/>
+      <w:r>
+        <w:t>Tile</w:t>
+      </w:r>
+      <w:proofErr w:type="spellEnd"/>
+      <w:r>
+        <w:t xml:space="preserve"> en Floor class. Elke level class implementeert dit. Om de een of andere reden worden </w:t>
+      </w:r>
+      <w:proofErr w:type="spellStart"/>
+      <w:r>
+        <w:t>tiles</w:t>
+      </w:r>
+      <w:proofErr w:type="spellEnd"/>
+      <w:r>
+        <w:t xml:space="preserve"> wel verkeerd geladen. Dit moet wel te doen hebben met de methode waarbij ik bereken waar een </w:t>
+      </w:r>
+      <w:proofErr w:type="spellStart"/>
+      <w:r>
+        <w:t>tile</w:t>
+      </w:r>
+      <w:proofErr w:type="spellEnd"/>
+      <w:r>
+        <w:t xml:space="preserve"> moet zijn. Dit doe ik met %. </w:t>
       </w:r>
       <w:bookmarkStart w:id="0" w:name="_GoBack"/>
       <w:bookmarkEnd w:id="0"/>
-      <w:r>
-        <w:t xml:space="preserve">komen voor </w:t>
-      </w:r>
-      <w:proofErr w:type="spellStart"/>
-      <w:r>
-        <w:t>collision</w:t>
-      </w:r>
-      <w:proofErr w:type="spellEnd"/>
-      <w:r>
-        <w:t>.</w:t>
-      </w:r>
-    </w:p>
-    <w:p>
-      <w:pPr>
-        <w:rPr>
-          <w:b/>
-        </w:rPr>
-      </w:pPr>
-      <w:r>
-        <w:rPr>
-          <w:b/>
-        </w:rPr>
-        <w:t>8</w:t>
-      </w:r>
-      <w:r>
-        <w:rPr>
-          <w:b/>
-        </w:rPr>
-        <w:t xml:space="preserve"> </w:t>
-      </w:r>
-      <w:r>
-        <w:rPr>
-          <w:b/>
-        </w:rPr>
-        <w:t>+</w:t>
-      </w:r>
-      <w:r>
-        <w:rPr>
-          <w:b/>
-        </w:rPr>
-        <w:t xml:space="preserve"> </w:t>
-      </w:r>
-      <w:r>
-        <w:rPr>
-          <w:b/>
-        </w:rPr>
-        <w:t xml:space="preserve">9 </w:t>
-      </w:r>
-      <w:proofErr w:type="gramStart"/>
-      <w:r>
-        <w:rPr>
-          <w:b/>
-        </w:rPr>
-        <w:t>December</w:t>
-      </w:r>
-      <w:proofErr w:type="gramEnd"/>
-      <w:r>
-        <w:rPr>
-          <w:b/>
-        </w:rPr>
-        <w:t>:</w:t>
-      </w:r>
-    </w:p>
-    <w:p>
-      <w:r>
-        <w:t>Ongeveer 5 uur to</w:t>
-      </w:r>
-      <w:r>
-        <w:t>t 3 uur ’s nachts geprogrammeerd</w:t>
-      </w:r>
-      <w:r>
-        <w:t xml:space="preserve">. Ik heb nagedacht en kwam tot de conclusie dat ik heel veel </w:t>
-      </w:r>
-      <w:proofErr w:type="spellStart"/>
-      <w:r>
-        <w:t>redundand</w:t>
-      </w:r>
-      <w:proofErr w:type="spellEnd"/>
-      <w:r>
-        <w:t xml:space="preserve"> code had. De objecten in de wereld zouden veel beter een vaste structuur kunnen hebben en dan abstract zijn. Dit heb ik dus gedaan. Na een tijdje dingen uitproberen is het gelukt en het ziet er</w:t>
-      </w:r>
-      <w:r>
-        <w:t xml:space="preserve"> nu echt een stuk beter uit. Verder</w:t>
-      </w:r>
-      <w:r>
-        <w:t xml:space="preserve"> is het zo beter geoptimaliseerd want de objecten zijn nu kleiner. Ook kost het nu veel minder tijd om objecten in de wereld te laden.</w:t>
-      </w:r>
-    </w:p>
-    <w:p>
-      <w:r>
-        <w:t>Daarnaa</w:t>
-      </w:r>
-      <w:r>
-        <w:t>st heb ik de grondstukken gelegd</w:t>
-      </w:r>
-      <w:r>
-        <w:t xml:space="preserve"> voor </w:t>
-      </w:r>
-      <w:proofErr w:type="spellStart"/>
-      <w:r>
-        <w:t>collision</w:t>
-      </w:r>
-      <w:proofErr w:type="spellEnd"/>
-      <w:r>
-        <w:t xml:space="preserve">. Er is nu een parameter voor </w:t>
-      </w:r>
-      <w:proofErr w:type="spellStart"/>
-      <w:r>
-        <w:t>hitbox</w:t>
-      </w:r>
-      <w:proofErr w:type="spellEnd"/>
-      <w:r>
-        <w:t xml:space="preserve"> grootte. Deze hoeft niet ingevuld te zijn en zal, wanneer niet ingevuld, even groot als de image van een object zijn.</w:t>
-      </w:r>
-    </w:p>
-    <w:p>
-      <w:r>
-        <w:t>Ook heb ik nog “</w:t>
-      </w:r>
-      <w:proofErr w:type="spellStart"/>
-      <w:r>
-        <w:t>damage</w:t>
-      </w:r>
-      <w:proofErr w:type="spellEnd"/>
-      <w:r>
-        <w:t xml:space="preserve">” </w:t>
-      </w:r>
-      <w:proofErr w:type="spellStart"/>
-      <w:r>
-        <w:t>toegevoegt</w:t>
-      </w:r>
-      <w:proofErr w:type="spellEnd"/>
-      <w:r>
-        <w:t xml:space="preserve"> aan objecten. Dit betekent dus de </w:t>
-      </w:r>
-      <w:proofErr w:type="spellStart"/>
-      <w:r>
-        <w:t>damage</w:t>
-      </w:r>
-      <w:proofErr w:type="spellEnd"/>
-      <w:r>
-        <w:t xml:space="preserve"> die ze aan de speler zullen doen zodra ik dat toe ga voegen. </w:t>
-      </w:r>
-    </w:p>
-    <w:p/>
-    <w:p>
-      <w:pPr>
-        <w:rPr>
-          <w:b/>
-        </w:rPr>
-      </w:pPr>
-      <w:r>
-        <w:rPr>
-          <w:b/>
-        </w:rPr>
-        <w:t xml:space="preserve">9 </w:t>
-      </w:r>
-      <w:proofErr w:type="gramStart"/>
-      <w:r>
-        <w:rPr>
-          <w:b/>
-        </w:rPr>
-        <w:t>December</w:t>
-      </w:r>
-      <w:proofErr w:type="gramEnd"/>
-      <w:r>
-        <w:rPr>
-          <w:b/>
-        </w:rPr>
-        <w:t>:</w:t>
-      </w:r>
-    </w:p>
-    <w:p>
-      <w:r>
-        <w:t xml:space="preserve">Images zagen er niet goed uit: Ze waren heel hoog en niet breed. Schaal van 1:60 ongeveer. Dit moest dus wel te maken hebben met de class die een image in verschillende frames verdeeld. Het bleek dus dat die class niet de afstand tussen de frames als parameter kreeg, maar de schaal van de images. Dit zorgde </w:t>
-      </w:r>
-      <w:proofErr w:type="gramStart"/>
-      <w:r>
-        <w:t xml:space="preserve">dus  </w:t>
-      </w:r>
-      <w:proofErr w:type="gramEnd"/>
-      <w:r>
-        <w:t xml:space="preserve">voor het probleem. Na kort zoeken vond ik dat </w:t>
-      </w:r>
-      <w:proofErr w:type="spellStart"/>
-      <w:r>
-        <w:t>scale</w:t>
-      </w:r>
-      <w:proofErr w:type="spellEnd"/>
-      <w:r>
-        <w:t xml:space="preserve"> en </w:t>
-      </w:r>
-      <w:proofErr w:type="spellStart"/>
-      <w:r>
-        <w:t>distancebetweenframes</w:t>
-      </w:r>
-      <w:proofErr w:type="spellEnd"/>
-      <w:r>
-        <w:t xml:space="preserve"> inderdaad omgedraaid waren in een van de classes.</w:t>
-      </w:r>
-    </w:p>
-    <w:p>
-      <w:r>
-        <w:t xml:space="preserve">Vectoren </w:t>
-      </w:r>
-      <w:proofErr w:type="spellStart"/>
-      <w:r>
-        <w:t>toegevoegt</w:t>
-      </w:r>
-      <w:proofErr w:type="spellEnd"/>
-      <w:r>
-        <w:t xml:space="preserve">. Hebben een snelheid en </w:t>
-      </w:r>
-      <w:proofErr w:type="spellStart"/>
-      <w:r>
-        <w:t>richtingscoefficient</w:t>
-      </w:r>
-      <w:proofErr w:type="spellEnd"/>
-      <w:r>
-        <w:t>. Deze kan</w:t>
-      </w:r>
-      <w:r>
-        <w:t xml:space="preserve"> ik gebruiken om projectielen te lanceren.</w:t>
-      </w:r>
-    </w:p>
-    <w:p>
-      <w:r>
-        <w:t xml:space="preserve">Verschillende soorten objecten </w:t>
-      </w:r>
-      <w:proofErr w:type="spellStart"/>
-      <w:r>
-        <w:t>defined</w:t>
-      </w:r>
-      <w:proofErr w:type="spellEnd"/>
-      <w:r>
-        <w:t>. Stilstaande, volgende en lopende wezend. Verder projectiel</w:t>
-      </w:r>
-      <w:r>
-        <w:t xml:space="preserve">en, </w:t>
-      </w:r>
-      <w:proofErr w:type="spellStart"/>
-      <w:r>
-        <w:t>silstaande</w:t>
-      </w:r>
-      <w:proofErr w:type="spellEnd"/>
-      <w:r>
-        <w:t xml:space="preserve"> objecten en beweg</w:t>
-      </w:r>
-      <w:r>
-        <w:t>ende objecten.</w:t>
-      </w:r>
-      <w:r>
-        <w:t xml:space="preserve"> Ze animeren allemaal volgens de super class, alleen de bewegende objecten </w:t>
-      </w:r>
-      <w:proofErr w:type="gramStart"/>
-      <w:r>
-        <w:t>updaten</w:t>
-      </w:r>
-      <w:proofErr w:type="gramEnd"/>
-      <w:r>
-        <w:t xml:space="preserve"> hun locatie nog. Het “</w:t>
-      </w:r>
-      <w:proofErr w:type="spellStart"/>
-      <w:r>
-        <w:t>StalkingCreature</w:t>
-      </w:r>
-      <w:proofErr w:type="spellEnd"/>
-      <w:r>
-        <w:t>” object zal zijn vector steeds aanpassen om dichter bij zijn target te komen.</w:t>
-      </w:r>
-    </w:p>
-    <w:p>
-      <w:r>
-        <w:t xml:space="preserve">Grote verandering gemaakt: eerst had alles een vaste snelheid. Deze was of 0 of die snelheid. Nu werkt het anders. Er is nu een </w:t>
-      </w:r>
-      <w:proofErr w:type="gramStart"/>
-      <w:r>
-        <w:t>update</w:t>
-      </w:r>
-      <w:proofErr w:type="gramEnd"/>
-      <w:r>
-        <w:t xml:space="preserve"> methode voor alles dat beweegt. Dit zal de objecten met hun snelheid laten bewegen. Verder is er nu een </w:t>
-      </w:r>
-      <w:proofErr w:type="spellStart"/>
-      <w:r>
-        <w:t>velocity</w:t>
-      </w:r>
-      <w:proofErr w:type="spellEnd"/>
-      <w:r>
-        <w:t xml:space="preserve"> class. Deze zal de snelheid automatisch laten </w:t>
-      </w:r>
-      <w:r>
-        <w:lastRenderedPageBreak/>
-        <w:t xml:space="preserve">dalen. De snelheid zal dus </w:t>
-      </w:r>
-      <w:proofErr w:type="spellStart"/>
-      <w:r>
-        <w:t>beinvloed</w:t>
-      </w:r>
-      <w:proofErr w:type="spellEnd"/>
-      <w:r>
-        <w:t xml:space="preserve"> kunnen worden door meerdere factoren. Dit was nodig om zwaartekracht te kunnen maken op een later moment.</w:t>
-      </w:r>
-    </w:p>
-    <w:p>
-      <w:r>
-        <w:t xml:space="preserve">De speler class die eerst alleen locatie regelde doe ik nu ook helemaal opnieuw. Ik heb een gedeelte van deze class al gemaakt. Het bevat nu alle informatie over de speler: Snelheid, locatie en levens. </w:t>
-      </w:r>
-      <w:proofErr w:type="gramStart"/>
-      <w:r>
-        <w:t xml:space="preserve">Dit zal later meer informatie worden naar mate er meer opties in het spel komen. </w:t>
-      </w:r>
-      <w:proofErr w:type="gramEnd"/>
-      <w:r>
-        <w:t xml:space="preserve">Bijvoorbeeld een </w:t>
-      </w:r>
-      <w:proofErr w:type="spellStart"/>
-      <w:r>
-        <w:t>cooldown</w:t>
-      </w:r>
-      <w:proofErr w:type="spellEnd"/>
-      <w:r>
-        <w:t xml:space="preserve"> op </w:t>
-      </w:r>
-      <w:proofErr w:type="spellStart"/>
-      <w:r>
-        <w:t>damage</w:t>
-      </w:r>
-      <w:proofErr w:type="spellEnd"/>
-      <w:r>
-        <w:t xml:space="preserve"> geven en krijgen. En hoeveel </w:t>
-      </w:r>
-      <w:proofErr w:type="spellStart"/>
-      <w:r>
-        <w:t>damage</w:t>
-      </w:r>
-      <w:proofErr w:type="spellEnd"/>
-      <w:r>
-        <w:t xml:space="preserve"> een speler doet. </w:t>
-      </w:r>
-    </w:p>
-    <w:p/>
-    <w:p>
-      <w:pPr>
-        <w:rPr>
-          <w:b/>
-        </w:rPr>
-      </w:pPr>
-      <w:r>
-        <w:rPr>
-          <w:b/>
-        </w:rPr>
-        <w:t xml:space="preserve">10 </w:t>
-      </w:r>
-      <w:proofErr w:type="gramStart"/>
-      <w:r>
-        <w:rPr>
-          <w:b/>
-        </w:rPr>
-        <w:t>December</w:t>
-      </w:r>
-      <w:proofErr w:type="gramEnd"/>
-      <w:r>
-        <w:rPr>
-          <w:b/>
-        </w:rPr>
-        <w:t>:</w:t>
-      </w:r>
-    </w:p>
-    <w:p>
-      <w:r>
-        <w:t xml:space="preserve">Vroeg in de ochtend op laptop gegaan om nog even wat </w:t>
-      </w:r>
-      <w:proofErr w:type="spellStart"/>
-      <w:r>
-        <w:t>enums</w:t>
-      </w:r>
-      <w:proofErr w:type="spellEnd"/>
-      <w:r>
-        <w:t xml:space="preserve"> af te maken. Deze </w:t>
-      </w:r>
-      <w:proofErr w:type="spellStart"/>
-      <w:r>
-        <w:t>enums</w:t>
-      </w:r>
-      <w:proofErr w:type="spellEnd"/>
-      <w:r>
-        <w:t xml:space="preserve"> zijn er voor elk soort object. Zo kan ik </w:t>
-      </w:r>
-      <w:proofErr w:type="gramStart"/>
-      <w:r>
-        <w:t>makkelijk</w:t>
-      </w:r>
-      <w:proofErr w:type="gramEnd"/>
-      <w:r>
-        <w:t xml:space="preserve"> nieuwe objecten maken met een &lt;</w:t>
-      </w:r>
-      <w:proofErr w:type="spellStart"/>
-      <w:r>
-        <w:t>enum</w:t>
-      </w:r>
-      <w:proofErr w:type="spellEnd"/>
-      <w:r>
-        <w:t>&gt;.&lt;object&gt;.</w:t>
-      </w:r>
-      <w:proofErr w:type="spellStart"/>
-      <w:r>
-        <w:t>build</w:t>
-      </w:r>
-      <w:proofErr w:type="spellEnd"/>
-      <w:r>
-        <w:t xml:space="preserve">(x, y) op een bepaald </w:t>
-      </w:r>
-      <w:proofErr w:type="spellStart"/>
-      <w:r>
-        <w:t>coordinaat</w:t>
-      </w:r>
-      <w:proofErr w:type="spellEnd"/>
-      <w:r>
-        <w:t>.</w:t>
-      </w:r>
-    </w:p>
-    <w:p/>
-    <w:p>
-      <w:pPr>
-        <w:rPr>
-          <w:b/>
-        </w:rPr>
-      </w:pPr>
-      <w:r>
-        <w:rPr>
-          <w:b/>
-        </w:rPr>
-        <w:t xml:space="preserve">13 </w:t>
-      </w:r>
-      <w:proofErr w:type="gramStart"/>
-      <w:r>
-        <w:rPr>
-          <w:b/>
-        </w:rPr>
-        <w:t>December</w:t>
-      </w:r>
-      <w:proofErr w:type="gramEnd"/>
-      <w:r>
-        <w:rPr>
-          <w:b/>
-        </w:rPr>
-        <w:t>:</w:t>
-      </w:r>
-    </w:p>
-    <w:p>
-      <w:r>
-        <w:t xml:space="preserve">Na een paar dagen pauze heb ik pogingen gedaan om een oplossing te vinden om alle objecten tegelijk te laden. Het probleem is dat ze allemaal anders zijn. De oplossing is eigenlijk best simpel: Ik moet het simpelste object nemen (de Object class in dit geval) en die in een map opslaan. Daarna kan ik kijken of ze een </w:t>
-      </w:r>
-      <w:proofErr w:type="spellStart"/>
-      <w:r>
-        <w:t>instance</w:t>
-      </w:r>
-      <w:proofErr w:type="spellEnd"/>
-      <w:r>
-        <w:t xml:space="preserve"> zijn van een bepaalde class. Als dat zo is kan ik ze </w:t>
-      </w:r>
-      <w:proofErr w:type="gramStart"/>
-      <w:r>
-        <w:t>makkelijk</w:t>
-      </w:r>
-      <w:proofErr w:type="gramEnd"/>
-      <w:r>
-        <w:t xml:space="preserve"> casten en de methodes uitvoeren. </w:t>
-      </w:r>
-    </w:p>
-    <w:p>
-      <w:r>
-        <w:t xml:space="preserve">Het volgende probleem is hoe ik de </w:t>
-      </w:r>
-      <w:proofErr w:type="spellStart"/>
-      <w:r>
-        <w:t>coordinaten</w:t>
-      </w:r>
-      <w:proofErr w:type="spellEnd"/>
-      <w:r>
-        <w:t xml:space="preserve"> van objecten ga bijhouden. Ze bewegen namelijk ook. Alle objecten altijd af gaan en kijken of ze geladen moeten worden zou heel veel werk zijn. Ik denk dat ik dit ga oplossen door twee </w:t>
-      </w:r>
-      <w:proofErr w:type="spellStart"/>
-      <w:r>
-        <w:t>maps</w:t>
-      </w:r>
-      <w:proofErr w:type="spellEnd"/>
-      <w:r>
-        <w:t xml:space="preserve"> te maken. Een zal alle objecten bevatten en langzaam daar doorheen gaan en steeds de relevante objecten in een tweede map stoppen die steeds geladen wordt. Zo wordt er niet steeds door alle objecten </w:t>
-      </w:r>
-      <w:proofErr w:type="spellStart"/>
-      <w:r>
-        <w:t>gecycled</w:t>
-      </w:r>
-      <w:proofErr w:type="spellEnd"/>
-      <w:r>
-        <w:t>.</w:t>
-      </w:r>
     </w:p>
     <w:sectPr>
       <w:pgSz w:w="11906" w:h="16838"/>

</xml_diff>

<commit_message>
Begonnen aan vloeren toevoegen. Tile en Floor classes werken bijna helemaal. Alleen nog een error als de x coordinaat te groot is.
</commit_message>
<xml_diff>
--- a/src/resources/Logboek.docx
+++ b/src/resources/Logboek.docx
@@ -1739,6 +1739,48 @@
       <w:proofErr w:type="spellEnd"/>
       <w:r>
         <w:t xml:space="preserve"> moet zijn. Dit doe ik met %. </w:t>
+      </w:r>
+    </w:p>
+    <w:p>
+      <w:proofErr w:type="spellStart"/>
+      <w:r>
+        <w:t>Edit</w:t>
+      </w:r>
+      <w:proofErr w:type="spellEnd"/>
+      <w:r>
+        <w:t xml:space="preserve">: Fout gevonden! Ik vergat de objecten in de wereld te renderen en in de </w:t>
+      </w:r>
+      <w:proofErr w:type="spellStart"/>
+      <w:r>
+        <w:t>Tile</w:t>
+      </w:r>
+      <w:proofErr w:type="spellEnd"/>
+      <w:r>
+        <w:t xml:space="preserve"> class berekende hij de laatste </w:t>
+      </w:r>
+      <w:proofErr w:type="spellStart"/>
+      <w:r>
+        <w:t>tile</w:t>
+      </w:r>
+      <w:proofErr w:type="spellEnd"/>
+      <w:r>
+        <w:t xml:space="preserve"> die geladen moest worden verkeerd. Hij nam de uiterste </w:t>
+      </w:r>
+      <w:proofErr w:type="spellStart"/>
+      <w:r>
+        <w:t>coordinaat</w:t>
+      </w:r>
+      <w:proofErr w:type="spellEnd"/>
+      <w:r>
+        <w:t xml:space="preserve"> die zichtbaar was en deelde die door de breedte van 1 </w:t>
+      </w:r>
+      <w:proofErr w:type="spellStart"/>
+      <w:r>
+        <w:t>tile</w:t>
+      </w:r>
+      <w:proofErr w:type="spellEnd"/>
+      <w:r>
+        <w:t xml:space="preserve">. Wat overbleef nam hij. In plaats van een % moet ik hier gewoon een / neerzetten. </w:t>
       </w:r>
       <w:bookmarkStart w:id="0" w:name="_GoBack"/>
       <w:bookmarkEnd w:id="0"/>

</xml_diff>

<commit_message>
Geprobeerd om wat problemen met collision op te lossen.
</commit_message>
<xml_diff>
--- a/src/resources/Logboek.docx
+++ b/src/resources/Logboek.docx
@@ -1782,6 +1782,90 @@
       <w:r>
         <w:t xml:space="preserve">. Wat overbleef nam hij. In plaats van een % moet ik hier gewoon een / neerzetten. </w:t>
       </w:r>
+    </w:p>
+    <w:p/>
+    <w:p>
+      <w:pPr>
+        <w:rPr>
+          <w:b/>
+        </w:rPr>
+      </w:pPr>
+      <w:r>
+        <w:rPr>
+          <w:b/>
+        </w:rPr>
+        <w:t xml:space="preserve">18 </w:t>
+      </w:r>
+      <w:proofErr w:type="gramStart"/>
+      <w:r>
+        <w:rPr>
+          <w:b/>
+        </w:rPr>
+        <w:t>December</w:t>
+      </w:r>
+      <w:proofErr w:type="gramEnd"/>
+      <w:r>
+        <w:rPr>
+          <w:b/>
+        </w:rPr>
+        <w:t>:</w:t>
+      </w:r>
+    </w:p>
+    <w:p>
+      <w:r>
+        <w:t xml:space="preserve">Ik heb de eerste </w:t>
+      </w:r>
+      <w:proofErr w:type="spellStart"/>
+      <w:r>
+        <w:t>collision</w:t>
+      </w:r>
+      <w:proofErr w:type="spellEnd"/>
+      <w:r>
+        <w:t xml:space="preserve"> checks gemaakt. Via een speciale class die methodes heeft om te controleren of objecten botsen. De spelen kan nu niet meer door de vloer vallen, behalve op plekken waar geen vloer zit. </w:t>
+      </w:r>
+    </w:p>
+    <w:p>
+      <w:r>
+        <w:t xml:space="preserve">Ik heb ook al een test gedaan met </w:t>
+      </w:r>
+      <w:proofErr w:type="spellStart"/>
+      <w:r>
+        <w:t>opbjecten</w:t>
+      </w:r>
+      <w:proofErr w:type="spellEnd"/>
+      <w:r>
+        <w:t>, maar deze zakken toch nog door de vloer heen.</w:t>
+      </w:r>
+    </w:p>
+    <w:p/>
+    <w:p>
+      <w:pPr>
+        <w:rPr>
+          <w:b/>
+        </w:rPr>
+      </w:pPr>
+      <w:r>
+        <w:rPr>
+          <w:b/>
+        </w:rPr>
+        <w:t xml:space="preserve">21 </w:t>
+      </w:r>
+      <w:proofErr w:type="gramStart"/>
+      <w:r>
+        <w:rPr>
+          <w:b/>
+        </w:rPr>
+        <w:t>December</w:t>
+      </w:r>
+      <w:proofErr w:type="gramEnd"/>
+      <w:r>
+        <w:rPr>
+          <w:b/>
+        </w:rPr>
+        <w:t>:</w:t>
+      </w:r>
+    </w:p>
+    <w:p>
       <w:bookmarkStart w:id="0" w:name="_GoBack"/>
       <w:bookmarkEnd w:id="0"/>
     </w:p>

</xml_diff>

<commit_message>
Velocity heeft nu geen zwaartekracht ingebouwd. De speler kan nu botsen met andere objecten en loopt niet echt meer vast. Er is wel een velocity van objecten nodig zodat ik deze naar andere objecten kan overdragen.
</commit_message>
<xml_diff>
--- a/src/resources/Logboek.docx
+++ b/src/resources/Logboek.docx
@@ -50,16 +50,137 @@
         <w:rPr>
           <w:b/>
         </w:rPr>
-        <w:t xml:space="preserve">18 </w:t>
-      </w:r>
-      <w:proofErr w:type="gramStart"/>
-      <w:r>
-        <w:rPr>
-          <w:b/>
-        </w:rPr>
-        <w:t>September</w:t>
-      </w:r>
-      <w:proofErr w:type="gramEnd"/>
+        <w:t>18 September:</w:t>
+      </w:r>
+    </w:p>
+    <w:p>
+      <w:r>
+        <w:t>Or</w:t>
+      </w:r>
+      <w:r>
+        <w:t xml:space="preserve">iëntatie op het onderwerp: Hoe zit een Java 2D game in elkaar? YouTube filmpjes opgezocht waarin beschreven werd hoe Graphics2D werkt. Ongeveer 2 uur bezig. </w:t>
+      </w:r>
+      <w:r>
+        <w:t xml:space="preserve">Ook heb ik geleerd hoe je een </w:t>
+      </w:r>
+      <w:proofErr w:type="spellStart"/>
+      <w:r>
+        <w:t>jar</w:t>
+      </w:r>
+      <w:proofErr w:type="spellEnd"/>
+      <w:r>
+        <w:t xml:space="preserve"> file uitvoerbaar maakt.</w:t>
+      </w:r>
+    </w:p>
+    <w:p>
+      <w:pPr>
+        <w:rPr>
+          <w:b/>
+        </w:rPr>
+      </w:pPr>
+      <w:r>
+        <w:rPr>
+          <w:b/>
+        </w:rPr>
+        <w:t>19 September:</w:t>
+      </w:r>
+    </w:p>
+    <w:p>
+      <w:r>
+        <w:t xml:space="preserve">Heb geleerd hoe </w:t>
+      </w:r>
+      <w:proofErr w:type="spellStart"/>
+      <w:r>
+        <w:t>Threads</w:t>
+      </w:r>
+      <w:proofErr w:type="spellEnd"/>
+      <w:r>
+        <w:t xml:space="preserve"> in Java werken. Deze ga ik gebruiken om de game te laten </w:t>
+      </w:r>
+      <w:proofErr w:type="spellStart"/>
+      <w:r>
+        <w:t>loopen</w:t>
+      </w:r>
+      <w:proofErr w:type="spellEnd"/>
+      <w:r>
+        <w:t xml:space="preserve">. </w:t>
+      </w:r>
+    </w:p>
+    <w:p>
+      <w:pPr>
+        <w:rPr>
+          <w:b/>
+        </w:rPr>
+      </w:pPr>
+      <w:r>
+        <w:rPr>
+          <w:b/>
+        </w:rPr>
+        <w:t>23 September:</w:t>
+      </w:r>
+    </w:p>
+    <w:p>
+      <w:r>
+        <w:t>Proberen een eigen programma te schrijven in Java met Graphics2D. Na zo’n 4 uur is het me gelukt om een programma te maken dat een scherm opent dat een willekeurige kleur genereert om de seconde.</w:t>
+      </w:r>
+      <w:r>
+        <w:t xml:space="preserve"> Nu weet ik hoe </w:t>
+      </w:r>
+      <w:proofErr w:type="spellStart"/>
+      <w:r>
+        <w:t>JFrame</w:t>
+      </w:r>
+      <w:proofErr w:type="spellEnd"/>
+      <w:r>
+        <w:t xml:space="preserve"> werkt en hoe ik een </w:t>
+      </w:r>
+      <w:proofErr w:type="spellStart"/>
+      <w:r>
+        <w:t>JPanel</w:t>
+      </w:r>
+      <w:proofErr w:type="spellEnd"/>
+      <w:r>
+        <w:t xml:space="preserve"> hierin moet renderen.</w:t>
+      </w:r>
+    </w:p>
+    <w:p>
+      <w:pPr>
+        <w:rPr>
+          <w:b/>
+        </w:rPr>
+      </w:pPr>
+      <w:r>
+        <w:rPr>
+          <w:b/>
+        </w:rPr>
+        <w:t>24 September:</w:t>
+      </w:r>
+    </w:p>
+    <w:p>
+      <w:r>
+        <w:t>Proberen toetsaanslagen te registeren in het voorgenoemde programma. Na een uur of 2 is het gelukt om een pop-up te generen in het scherm wanneer een toets wordt ingedrukt.</w:t>
+      </w:r>
+    </w:p>
+    <w:p>
+      <w:pPr>
+        <w:rPr>
+          <w:b/>
+        </w:rPr>
+      </w:pPr>
+      <w:r>
+        <w:rPr>
+          <w:b/>
+        </w:rPr>
+        <w:t xml:space="preserve">1 </w:t>
+      </w:r>
+      <w:proofErr w:type="spellStart"/>
+      <w:r>
+        <w:rPr>
+          <w:b/>
+        </w:rPr>
+        <w:t>October</w:t>
+      </w:r>
+      <w:proofErr w:type="spellEnd"/>
       <w:r>
         <w:rPr>
           <w:b/>
@@ -69,43 +190,55 @@
     </w:p>
     <w:p>
       <w:r>
-        <w:t>Or</w:t>
-      </w:r>
-      <w:r>
-        <w:t xml:space="preserve">iëntatie op het onderwerp: Hoe zit een Java 2D game in elkaar? YouTube filmpjes opgezocht waarin beschreven werd hoe Graphics2D werkt. Ongeveer 2 uur bezig. </w:t>
-      </w:r>
-      <w:r>
-        <w:t xml:space="preserve">Ook heb ik geleerd hoe je een </w:t>
-      </w:r>
-      <w:proofErr w:type="spellStart"/>
-      <w:r>
-        <w:t>jar</w:t>
-      </w:r>
-      <w:proofErr w:type="spellEnd"/>
-      <w:r>
-        <w:t xml:space="preserve"> file uitvoerbaar maakt.</w:t>
-      </w:r>
-    </w:p>
-    <w:p>
-      <w:pPr>
-        <w:rPr>
-          <w:b/>
-        </w:rPr>
-      </w:pPr>
-      <w:r>
-        <w:rPr>
-          <w:b/>
-        </w:rPr>
-        <w:t xml:space="preserve">19 </w:t>
-      </w:r>
-      <w:proofErr w:type="gramStart"/>
-      <w:r>
-        <w:rPr>
-          <w:b/>
-        </w:rPr>
-        <w:t>September</w:t>
-      </w:r>
-      <w:proofErr w:type="gramEnd"/>
+        <w:t xml:space="preserve">Op school 2 tussenuren achter elkaar gewerkt aan het PWS. Vooral op YouTube filmpjes gekeken waarin mensen </w:t>
+      </w:r>
+      <w:proofErr w:type="spellStart"/>
+      <w:r>
+        <w:t>platforme</w:t>
+      </w:r>
+      <w:r>
+        <w:t>r</w:t>
+      </w:r>
+      <w:r>
+        <w:t>s</w:t>
+      </w:r>
+      <w:proofErr w:type="spellEnd"/>
+      <w:r>
+        <w:t xml:space="preserve"> en ande</w:t>
+      </w:r>
+      <w:r>
+        <w:t>re applicaties maken in Graph</w:t>
+      </w:r>
+      <w:r>
+        <w:t xml:space="preserve">ics2D. </w:t>
+      </w:r>
+    </w:p>
+    <w:p>
+      <w:pPr>
+        <w:rPr>
+          <w:b/>
+        </w:rPr>
+      </w:pPr>
+      <w:r>
+        <w:rPr>
+          <w:b/>
+        </w:rPr>
+        <w:t>3</w:t>
+      </w:r>
+      <w:r>
+        <w:rPr>
+          <w:b/>
+        </w:rPr>
+        <w:t xml:space="preserve"> </w:t>
+      </w:r>
+      <w:proofErr w:type="spellStart"/>
+      <w:r>
+        <w:rPr>
+          <w:b/>
+        </w:rPr>
+        <w:t>October</w:t>
+      </w:r>
+      <w:proofErr w:type="spellEnd"/>
       <w:r>
         <w:rPr>
           <w:b/>
@@ -115,45 +248,29 @@
     </w:p>
     <w:p>
       <w:r>
-        <w:t xml:space="preserve">Heb geleerd hoe </w:t>
-      </w:r>
-      <w:proofErr w:type="spellStart"/>
-      <w:r>
-        <w:t>Threads</w:t>
-      </w:r>
-      <w:proofErr w:type="spellEnd"/>
-      <w:r>
-        <w:t xml:space="preserve"> in Java werken. Deze ga ik gebruiken om de game te laten </w:t>
-      </w:r>
-      <w:proofErr w:type="spellStart"/>
-      <w:r>
-        <w:t>loopen</w:t>
-      </w:r>
-      <w:proofErr w:type="spellEnd"/>
-      <w:r>
-        <w:t xml:space="preserve">. </w:t>
-      </w:r>
-    </w:p>
-    <w:p>
-      <w:pPr>
-        <w:rPr>
-          <w:b/>
-        </w:rPr>
-      </w:pPr>
-      <w:r>
-        <w:rPr>
-          <w:b/>
-        </w:rPr>
-        <w:t xml:space="preserve">23 </w:t>
-      </w:r>
-      <w:proofErr w:type="gramStart"/>
-      <w:r>
-        <w:rPr>
-          <w:b/>
-        </w:rPr>
-        <w:t>September</w:t>
-      </w:r>
-      <w:proofErr w:type="gramEnd"/>
+        <w:t xml:space="preserve">2 tussenuren achter elkaar source code opgezocht van games die geschreven zijn in Java via Grapgics2D. Het ziet er best gecompliceerd uit. </w:t>
+      </w:r>
+    </w:p>
+    <w:p>
+      <w:pPr>
+        <w:rPr>
+          <w:b/>
+        </w:rPr>
+      </w:pPr>
+      <w:r>
+        <w:rPr>
+          <w:b/>
+        </w:rPr>
+        <w:t xml:space="preserve">14 </w:t>
+      </w:r>
+      <w:proofErr w:type="spellStart"/>
+      <w:r>
+        <w:rPr>
+          <w:b/>
+        </w:rPr>
+        <w:t>October</w:t>
+      </w:r>
+      <w:proofErr w:type="spellEnd"/>
       <w:r>
         <w:rPr>
           <w:b/>
@@ -163,191 +280,18 @@
     </w:p>
     <w:p>
       <w:r>
-        <w:t>Proberen een eigen programma te schrijven in Java met Graphics2D. Na zo’n 4 uur is het me gelukt om een programma te maken dat een scherm opent dat een willekeurige kleur genereert om de seconde.</w:t>
-      </w:r>
-      <w:r>
-        <w:t xml:space="preserve"> Nu weet ik hoe </w:t>
-      </w:r>
-      <w:proofErr w:type="spellStart"/>
-      <w:r>
-        <w:t>JFrame</w:t>
-      </w:r>
-      <w:proofErr w:type="spellEnd"/>
-      <w:r>
-        <w:t xml:space="preserve"> werkt en hoe ik een </w:t>
-      </w:r>
-      <w:proofErr w:type="spellStart"/>
-      <w:r>
-        <w:t>JPanel</w:t>
-      </w:r>
-      <w:proofErr w:type="spellEnd"/>
-      <w:r>
-        <w:t xml:space="preserve"> hierin moet renderen.</w:t>
-      </w:r>
-    </w:p>
-    <w:p>
-      <w:pPr>
-        <w:rPr>
-          <w:b/>
-        </w:rPr>
-      </w:pPr>
-      <w:r>
-        <w:rPr>
-          <w:b/>
-        </w:rPr>
-        <w:t xml:space="preserve">24 </w:t>
-      </w:r>
-      <w:proofErr w:type="gramStart"/>
-      <w:r>
-        <w:rPr>
-          <w:b/>
-        </w:rPr>
-        <w:t>September</w:t>
-      </w:r>
-      <w:proofErr w:type="gramEnd"/>
-      <w:r>
-        <w:rPr>
-          <w:b/>
-        </w:rPr>
-        <w:t>:</w:t>
-      </w:r>
-    </w:p>
-    <w:p>
-      <w:r>
-        <w:t>Proberen toetsaanslagen te registeren in het voorgenoemde programma. Na een uur of 2 is het gelukt om een pop-up te generen in het scherm wanneer een toets wordt ingedrukt.</w:t>
-      </w:r>
-    </w:p>
-    <w:p>
-      <w:pPr>
-        <w:rPr>
-          <w:b/>
-        </w:rPr>
-      </w:pPr>
-      <w:r>
-        <w:rPr>
-          <w:b/>
-        </w:rPr>
-        <w:t xml:space="preserve">1 </w:t>
-      </w:r>
-      <w:proofErr w:type="spellStart"/>
-      <w:r>
-        <w:rPr>
-          <w:b/>
-        </w:rPr>
-        <w:t>October</w:t>
-      </w:r>
-      <w:proofErr w:type="spellEnd"/>
-      <w:r>
-        <w:rPr>
-          <w:b/>
-        </w:rPr>
-        <w:t>:</w:t>
-      </w:r>
-    </w:p>
-    <w:p>
-      <w:r>
-        <w:t xml:space="preserve">Op school 2 tussenuren achter elkaar gewerkt aan het PWS. Vooral op YouTube filmpjes gekeken waarin mensen </w:t>
-      </w:r>
-      <w:proofErr w:type="spellStart"/>
-      <w:r>
-        <w:t>platforme</w:t>
-      </w:r>
-      <w:r>
-        <w:t>r</w:t>
-      </w:r>
-      <w:r>
-        <w:t>s</w:t>
-      </w:r>
-      <w:proofErr w:type="spellEnd"/>
-      <w:r>
-        <w:t xml:space="preserve"> en ande</w:t>
-      </w:r>
-      <w:r>
-        <w:t>re applicaties maken in Graph</w:t>
-      </w:r>
-      <w:r>
-        <w:t xml:space="preserve">ics2D. </w:t>
-      </w:r>
-    </w:p>
-    <w:p>
-      <w:pPr>
-        <w:rPr>
-          <w:b/>
-        </w:rPr>
-      </w:pPr>
-      <w:r>
-        <w:rPr>
-          <w:b/>
-        </w:rPr>
-        <w:t>3</w:t>
-      </w:r>
-      <w:r>
-        <w:rPr>
-          <w:b/>
-        </w:rPr>
+        <w:t xml:space="preserve">Source code van een simpele </w:t>
+      </w:r>
+      <w:proofErr w:type="spellStart"/>
+      <w:r>
+        <w:t>space</w:t>
+      </w:r>
+      <w:proofErr w:type="spellEnd"/>
+      <w:r>
         <w:t xml:space="preserve"> </w:t>
       </w:r>
       <w:proofErr w:type="spellStart"/>
       <w:r>
-        <w:rPr>
-          <w:b/>
-        </w:rPr>
-        <w:t>October</w:t>
-      </w:r>
-      <w:proofErr w:type="spellEnd"/>
-      <w:r>
-        <w:rPr>
-          <w:b/>
-        </w:rPr>
-        <w:t>:</w:t>
-      </w:r>
-    </w:p>
-    <w:p>
-      <w:r>
-        <w:t xml:space="preserve">2 tussenuren achter elkaar source code opgezocht van games die geschreven zijn in Java via Grapgics2D. Het ziet er best gecompliceerd uit. </w:t>
-      </w:r>
-    </w:p>
-    <w:p>
-      <w:pPr>
-        <w:rPr>
-          <w:b/>
-        </w:rPr>
-      </w:pPr>
-      <w:r>
-        <w:rPr>
-          <w:b/>
-        </w:rPr>
-        <w:t xml:space="preserve">14 </w:t>
-      </w:r>
-      <w:proofErr w:type="spellStart"/>
-      <w:r>
-        <w:rPr>
-          <w:b/>
-        </w:rPr>
-        <w:t>October</w:t>
-      </w:r>
-      <w:proofErr w:type="spellEnd"/>
-      <w:r>
-        <w:rPr>
-          <w:b/>
-        </w:rPr>
-        <w:t>:</w:t>
-      </w:r>
-    </w:p>
-    <w:p>
-      <w:r>
-        <w:t xml:space="preserve">Source code van een simpele </w:t>
-      </w:r>
-      <w:proofErr w:type="spellStart"/>
-      <w:r>
-        <w:t>space</w:t>
-      </w:r>
-      <w:proofErr w:type="spellEnd"/>
-      <w:r>
-        <w:t xml:space="preserve"> </w:t>
-      </w:r>
-      <w:proofErr w:type="spellStart"/>
-      <w:r>
         <w:t>invaders</w:t>
       </w:r>
       <w:proofErr w:type="spellEnd"/>
@@ -360,13 +304,8 @@
       </w:r>
       <w:proofErr w:type="spellEnd"/>
       <w:r>
-        <w:t xml:space="preserve">. </w:t>
-      </w:r>
-      <w:proofErr w:type="gramStart"/>
-      <w:r>
-        <w:t>Ziet er allemaal best begrijpelijk uit.</w:t>
-      </w:r>
-      <w:proofErr w:type="gramEnd"/>
+        <w:t>. Ziet er allemaal best begrijpelijk uit.</w:t>
+      </w:r>
     </w:p>
     <w:p>
       <w:pPr>
@@ -479,21 +418,7 @@
         <w:rPr>
           <w:b/>
         </w:rPr>
-        <w:t xml:space="preserve">3 </w:t>
-      </w:r>
-      <w:proofErr w:type="gramStart"/>
-      <w:r>
-        <w:rPr>
-          <w:b/>
-        </w:rPr>
-        <w:t>December</w:t>
-      </w:r>
-      <w:proofErr w:type="gramEnd"/>
-      <w:r>
-        <w:rPr>
-          <w:b/>
-        </w:rPr>
-        <w:t>:</w:t>
+        <w:t>3 December:</w:t>
       </w:r>
     </w:p>
     <w:p>
@@ -579,21 +504,7 @@
         <w:rPr>
           <w:b/>
         </w:rPr>
-        <w:t xml:space="preserve">4 </w:t>
-      </w:r>
-      <w:proofErr w:type="gramStart"/>
-      <w:r>
-        <w:rPr>
-          <w:b/>
-        </w:rPr>
-        <w:t>December</w:t>
-      </w:r>
-      <w:proofErr w:type="gramEnd"/>
-      <w:r>
-        <w:rPr>
-          <w:b/>
-        </w:rPr>
-        <w:t>:</w:t>
+        <w:t>4 December:</w:t>
       </w:r>
     </w:p>
     <w:p>
@@ -680,21 +591,7 @@
         <w:rPr>
           <w:b/>
         </w:rPr>
-        <w:t xml:space="preserve">5 </w:t>
-      </w:r>
-      <w:proofErr w:type="gramStart"/>
-      <w:r>
-        <w:rPr>
-          <w:b/>
-        </w:rPr>
-        <w:t>December</w:t>
-      </w:r>
-      <w:proofErr w:type="gramEnd"/>
-      <w:r>
-        <w:rPr>
-          <w:b/>
-        </w:rPr>
-        <w:t>:</w:t>
+        <w:t>5 December:</w:t>
       </w:r>
     </w:p>
     <w:p>
@@ -720,21 +617,7 @@
         <w:rPr>
           <w:b/>
         </w:rPr>
-        <w:t xml:space="preserve">6 </w:t>
-      </w:r>
-      <w:proofErr w:type="gramStart"/>
-      <w:r>
-        <w:rPr>
-          <w:b/>
-        </w:rPr>
-        <w:t>December</w:t>
-      </w:r>
-      <w:proofErr w:type="gramEnd"/>
-      <w:r>
-        <w:rPr>
-          <w:b/>
-        </w:rPr>
-        <w:t>:</w:t>
+        <w:t>6 December:</w:t>
       </w:r>
     </w:p>
     <w:p>
@@ -778,26 +661,12 @@
         <w:rPr>
           <w:lang w:val="en-US"/>
         </w:rPr>
-        <w:t xml:space="preserve">: “Super Duper </w:t>
-      </w:r>
-      <w:proofErr w:type="spellStart"/>
+        <w:t>: “Super Duper Platformer Simulator 2014</w:t>
+      </w:r>
       <w:r>
         <w:rPr>
           <w:lang w:val="en-US"/>
         </w:rPr>
-        <w:t>Platformer</w:t>
-      </w:r>
-      <w:proofErr w:type="spellEnd"/>
-      <w:r>
-        <w:rPr>
-          <w:lang w:val="en-US"/>
-        </w:rPr>
-        <w:t xml:space="preserve"> Simulator 2014</w:t>
-      </w:r>
-      <w:r>
-        <w:rPr>
-          <w:lang w:val="en-US"/>
-        </w:rPr>
         <w:t>”.</w:t>
       </w:r>
     </w:p>
@@ -888,21 +757,7 @@
         <w:rPr>
           <w:b/>
         </w:rPr>
-        <w:t xml:space="preserve">7 </w:t>
-      </w:r>
-      <w:proofErr w:type="gramStart"/>
-      <w:r>
-        <w:rPr>
-          <w:b/>
-        </w:rPr>
-        <w:t>December</w:t>
-      </w:r>
-      <w:proofErr w:type="gramEnd"/>
-      <w:r>
-        <w:rPr>
-          <w:b/>
-        </w:rPr>
-        <w:t>:</w:t>
+        <w:t>7 December:</w:t>
       </w:r>
     </w:p>
     <w:p>
@@ -929,15 +784,7 @@
     <w:p>
       <w:r>
         <w:lastRenderedPageBreak/>
-        <w:t xml:space="preserve">Verder nog zo’n anderhalf uur optimalisatie gedaan. Objecten die op een verkeerde plek stonden meer centraal </w:t>
-      </w:r>
-      <w:proofErr w:type="gramStart"/>
-      <w:r>
-        <w:t xml:space="preserve">neergezet.  </w:t>
-      </w:r>
-      <w:proofErr w:type="gramEnd"/>
-      <w:r>
-        <w:t xml:space="preserve">Kort </w:t>
+        <w:t xml:space="preserve">Verder nog zo’n anderhalf uur optimalisatie gedaan. Objecten die op een verkeerde plek stonden meer centraal neergezet.  Kort </w:t>
       </w:r>
       <w:proofErr w:type="spellStart"/>
       <w:r>
@@ -962,21 +809,7 @@
         <w:rPr>
           <w:b/>
         </w:rPr>
-        <w:t xml:space="preserve">8 </w:t>
-      </w:r>
-      <w:proofErr w:type="gramStart"/>
-      <w:r>
-        <w:rPr>
-          <w:b/>
-        </w:rPr>
-        <w:t>December</w:t>
-      </w:r>
-      <w:proofErr w:type="gramEnd"/>
-      <w:r>
-        <w:rPr>
-          <w:b/>
-        </w:rPr>
-        <w:t>:</w:t>
+        <w:t>8 December:</w:t>
       </w:r>
     </w:p>
     <w:p>
@@ -1000,15 +833,7 @@
       </w:r>
       <w:proofErr w:type="spellEnd"/>
       <w:r>
-        <w:t xml:space="preserve"> class een aanpassing gedaan waardoor de methode het centrum van de afbeelding bepaald. Zo zal de locatie waarop je een object </w:t>
-      </w:r>
-      <w:proofErr w:type="gramStart"/>
-      <w:r>
-        <w:t>laad</w:t>
-      </w:r>
-      <w:proofErr w:type="gramEnd"/>
-      <w:r>
-        <w:t xml:space="preserve"> het centrum van het plaatje zijn. Dit is heel handig voor de </w:t>
+        <w:t xml:space="preserve"> class een aanpassing gedaan waardoor de methode het centrum van de afbeelding bepaald. Zo zal de locatie waarop je een object laad het centrum van het plaatje zijn. Dit is heel handig voor de </w:t>
       </w:r>
       <w:proofErr w:type="spellStart"/>
       <w:r>
@@ -1061,21 +886,7 @@
         <w:rPr>
           <w:b/>
         </w:rPr>
-        <w:t xml:space="preserve">9 </w:t>
-      </w:r>
-      <w:proofErr w:type="gramStart"/>
-      <w:r>
-        <w:rPr>
-          <w:b/>
-        </w:rPr>
-        <w:t>December</w:t>
-      </w:r>
-      <w:proofErr w:type="gramEnd"/>
-      <w:r>
-        <w:rPr>
-          <w:b/>
-        </w:rPr>
-        <w:t>:</w:t>
+        <w:t>9 December:</w:t>
       </w:r>
     </w:p>
     <w:p>
@@ -1170,34 +981,12 @@
         <w:rPr>
           <w:b/>
         </w:rPr>
-        <w:t xml:space="preserve">9 </w:t>
-      </w:r>
-      <w:proofErr w:type="gramStart"/>
-      <w:r>
-        <w:rPr>
-          <w:b/>
-        </w:rPr>
-        <w:t>December</w:t>
-      </w:r>
-      <w:proofErr w:type="gramEnd"/>
-      <w:r>
-        <w:rPr>
-          <w:b/>
-        </w:rPr>
-        <w:t>:</w:t>
-      </w:r>
-    </w:p>
-    <w:p>
-      <w:r>
-        <w:t xml:space="preserve">Images zagen er niet goed uit: Ze waren heel hoog en niet breed. Schaal van 1:60 ongeveer. Dit moest dus wel te maken hebben met de class die een image in verschillende frames verdeeld. Het bleek dus dat die class niet de afstand tussen de frames als parameter kreeg, maar de schaal van de images. Dit zorgde </w:t>
-      </w:r>
-      <w:proofErr w:type="gramStart"/>
-      <w:r>
-        <w:t xml:space="preserve">dus  </w:t>
-      </w:r>
-      <w:proofErr w:type="gramEnd"/>
-      <w:r>
-        <w:t xml:space="preserve">voor het probleem. Na kort zoeken vond ik dat </w:t>
+        <w:t>9 December:</w:t>
+      </w:r>
+    </w:p>
+    <w:p>
+      <w:r>
+        <w:t xml:space="preserve">Images zagen er niet goed uit: Ze waren heel hoog en niet breed. Schaal van 1:60 ongeveer. Dit moest dus wel te maken hebben met de class die een image in verschillende frames verdeeld. Het bleek dus dat die class niet de afstand tussen de frames als parameter kreeg, maar de schaal van de images. Dit zorgde dus  voor het probleem. Na kort zoeken vond ik dat </w:t>
       </w:r>
       <w:proofErr w:type="spellStart"/>
       <w:r>
@@ -1267,15 +1056,7 @@
         <w:t>ende objecten.</w:t>
       </w:r>
       <w:r>
-        <w:t xml:space="preserve"> Ze animeren allemaal volgens de super class, alleen de bewegende objecten </w:t>
-      </w:r>
-      <w:proofErr w:type="gramStart"/>
-      <w:r>
-        <w:t>updaten</w:t>
-      </w:r>
-      <w:proofErr w:type="gramEnd"/>
-      <w:r>
-        <w:t xml:space="preserve"> hun locatie nog. Het “</w:t>
+        <w:t xml:space="preserve"> Ze animeren allemaal volgens de super class, alleen de bewegende objecten updaten hun locatie nog. Het “</w:t>
       </w:r>
       <w:proofErr w:type="spellStart"/>
       <w:r>
@@ -1288,15 +1069,7 @@
     </w:p>
     <w:p>
       <w:r>
-        <w:t xml:space="preserve">Grote verandering gemaakt: eerst had alles een vaste snelheid. Deze was of 0 of die snelheid. Nu werkt het anders. Er is nu een </w:t>
-      </w:r>
-      <w:proofErr w:type="gramStart"/>
-      <w:r>
-        <w:t>update</w:t>
-      </w:r>
-      <w:proofErr w:type="gramEnd"/>
-      <w:r>
-        <w:t xml:space="preserve"> methode voor alles dat beweegt. Dit zal de objecten met hun snelheid laten bewegen. Verder is er nu een </w:t>
+        <w:t xml:space="preserve">Grote verandering gemaakt: eerst had alles een vaste snelheid. Deze was of 0 of die snelheid. Nu werkt het anders. Er is nu een update methode voor alles dat beweegt. Dit zal de objecten met hun snelheid laten bewegen. Verder is er nu een </w:t>
       </w:r>
       <w:proofErr w:type="spellStart"/>
       <w:r>
@@ -1321,15 +1094,7 @@
     </w:p>
     <w:p>
       <w:r>
-        <w:t xml:space="preserve">De speler class die eerst alleen locatie regelde doe ik nu ook helemaal opnieuw. Ik heb een gedeelte van deze class al gemaakt. Het bevat nu alle informatie over de speler: Snelheid, locatie en levens. </w:t>
-      </w:r>
-      <w:proofErr w:type="gramStart"/>
-      <w:r>
-        <w:t xml:space="preserve">Dit zal later meer informatie worden naar mate er meer opties in het spel komen. </w:t>
-      </w:r>
-      <w:proofErr w:type="gramEnd"/>
-      <w:r>
-        <w:t xml:space="preserve">Bijvoorbeeld een </w:t>
+        <w:t xml:space="preserve">De speler class die eerst alleen locatie regelde doe ik nu ook helemaal opnieuw. Ik heb een gedeelte van deze class al gemaakt. Het bevat nu alle informatie over de speler: Snelheid, locatie en levens. Dit zal later meer informatie worden naar mate er meer opties in het spel komen. Bijvoorbeeld een </w:t>
       </w:r>
       <w:proofErr w:type="spellStart"/>
       <w:r>
@@ -1367,21 +1132,7 @@
         <w:rPr>
           <w:b/>
         </w:rPr>
-        <w:t xml:space="preserve">10 </w:t>
-      </w:r>
-      <w:proofErr w:type="gramStart"/>
-      <w:r>
-        <w:rPr>
-          <w:b/>
-        </w:rPr>
-        <w:t>December</w:t>
-      </w:r>
-      <w:proofErr w:type="gramEnd"/>
-      <w:r>
-        <w:rPr>
-          <w:b/>
-        </w:rPr>
-        <w:t>:</w:t>
+        <w:t>10 December:</w:t>
       </w:r>
     </w:p>
     <w:p>
@@ -1402,15 +1153,7 @@
       </w:r>
       <w:proofErr w:type="spellEnd"/>
       <w:r>
-        <w:t xml:space="preserve"> zijn er voor elk soort object. Zo kan ik </w:t>
-      </w:r>
-      <w:proofErr w:type="gramStart"/>
-      <w:r>
-        <w:t>makkelijk</w:t>
-      </w:r>
-      <w:proofErr w:type="gramEnd"/>
-      <w:r>
-        <w:t xml:space="preserve"> nieuwe objecten maken met een &lt;</w:t>
+        <w:t xml:space="preserve"> zijn er voor elk soort object. Zo kan ik makkelijk nieuwe objecten maken met een &lt;</w:t>
       </w:r>
       <w:proofErr w:type="spellStart"/>
       <w:r>
@@ -1448,21 +1191,7 @@
         <w:rPr>
           <w:b/>
         </w:rPr>
-        <w:t xml:space="preserve">13 </w:t>
-      </w:r>
-      <w:proofErr w:type="gramStart"/>
-      <w:r>
-        <w:rPr>
-          <w:b/>
-        </w:rPr>
-        <w:t>December</w:t>
-      </w:r>
-      <w:proofErr w:type="gramEnd"/>
-      <w:r>
-        <w:rPr>
-          <w:b/>
-        </w:rPr>
-        <w:t>:</w:t>
+        <w:t>13 December:</w:t>
       </w:r>
     </w:p>
     <w:p>
@@ -1475,15 +1204,7 @@
       </w:r>
       <w:proofErr w:type="spellEnd"/>
       <w:r>
-        <w:t xml:space="preserve"> zijn van een bepaalde class. Als dat zo is kan ik ze </w:t>
-      </w:r>
-      <w:proofErr w:type="gramStart"/>
-      <w:r>
-        <w:t>makkelijk</w:t>
-      </w:r>
-      <w:proofErr w:type="gramEnd"/>
-      <w:r>
-        <w:t xml:space="preserve"> casten en de methodes uitvoeren. </w:t>
+        <w:t xml:space="preserve"> zijn van een bepaalde class. Als dat zo is kan ik ze makkelijk casten en de methodes uitvoeren. </w:t>
       </w:r>
     </w:p>
     <w:p>
@@ -1525,21 +1246,7 @@
         <w:rPr>
           <w:b/>
         </w:rPr>
-        <w:t xml:space="preserve">16 </w:t>
-      </w:r>
-      <w:proofErr w:type="gramStart"/>
-      <w:r>
-        <w:rPr>
-          <w:b/>
-        </w:rPr>
-        <w:t>December</w:t>
-      </w:r>
-      <w:proofErr w:type="gramEnd"/>
-      <w:r>
-        <w:rPr>
-          <w:b/>
-        </w:rPr>
-        <w:t>:</w:t>
+        <w:t>16 December:</w:t>
       </w:r>
     </w:p>
     <w:p>
@@ -1672,11 +1379,7 @@
       </w:r>
       <w:proofErr w:type="spellEnd"/>
       <w:r>
-        <w:t xml:space="preserve">” en </w:t>
-      </w:r>
-      <w:proofErr w:type="gramStart"/>
-      <w:r>
-        <w:t>“</w:t>
+        <w:t>” en “</w:t>
       </w:r>
       <w:proofErr w:type="spellStart"/>
       <w:r>
@@ -1684,11 +1387,7 @@
       </w:r>
       <w:proofErr w:type="spellEnd"/>
       <w:r>
-        <w:t xml:space="preserve">”  </w:t>
-      </w:r>
-      <w:proofErr w:type="gramEnd"/>
-      <w:r>
-        <w:t xml:space="preserve">parameter. Deze zegt dus: Kan je er doorheen lopen of niet, en wat gebeurt er als je dit object raakt. </w:t>
+        <w:t xml:space="preserve">”  parameter. Deze zegt dus: Kan je er doorheen lopen of niet, en wat gebeurt er als je dit object raakt. </w:t>
       </w:r>
     </w:p>
     <w:p>
@@ -1794,21 +1493,7 @@
         <w:rPr>
           <w:b/>
         </w:rPr>
-        <w:t xml:space="preserve">18 </w:t>
-      </w:r>
-      <w:proofErr w:type="gramStart"/>
-      <w:r>
-        <w:rPr>
-          <w:b/>
-        </w:rPr>
-        <w:t>December</w:t>
-      </w:r>
-      <w:proofErr w:type="gramEnd"/>
-      <w:r>
-        <w:rPr>
-          <w:b/>
-        </w:rPr>
-        <w:t>:</w:t>
+        <w:t>18 December:</w:t>
       </w:r>
     </w:p>
     <w:p>
@@ -1848,34 +1533,12 @@
         <w:rPr>
           <w:b/>
         </w:rPr>
-        <w:t xml:space="preserve">21 </w:t>
-      </w:r>
-      <w:proofErr w:type="gramStart"/>
-      <w:r>
-        <w:rPr>
-          <w:b/>
-        </w:rPr>
-        <w:t>December</w:t>
-      </w:r>
-      <w:proofErr w:type="gramEnd"/>
-      <w:r>
-        <w:rPr>
-          <w:b/>
-        </w:rPr>
-        <w:t>:</w:t>
-      </w:r>
-    </w:p>
-    <w:p>
-      <w:r>
-        <w:t xml:space="preserve">Nieuw probleem: objecten die bewegen en met de speler </w:t>
-      </w:r>
-      <w:proofErr w:type="gramStart"/>
-      <w:r>
-        <w:t>botsen</w:t>
-      </w:r>
-      <w:proofErr w:type="gramEnd"/>
-      <w:r>
-        <w:t xml:space="preserve"> moeten hun locatie ook terugzetten. Ook </w:t>
+        <w:t>21 December:</w:t>
+      </w:r>
+    </w:p>
+    <w:p>
+      <w:r>
+        <w:t xml:space="preserve">Nieuw probleem: objecten die bewegen en met de speler botsen moeten hun locatie ook terugzetten. Ook </w:t>
       </w:r>
       <w:proofErr w:type="spellStart"/>
       <w:r>
@@ -1920,15 +1583,7 @@
         </w:numPr>
       </w:pPr>
       <w:r>
-        <w:t xml:space="preserve">Voeg voor alle bewegende objecten een standaard </w:t>
-      </w:r>
-      <w:proofErr w:type="gramStart"/>
-      <w:r>
-        <w:t>check</w:t>
-      </w:r>
-      <w:proofErr w:type="gramEnd"/>
-      <w:r>
-        <w:t xml:space="preserve"> toe die hun locatie terugzet zodra ze botsen. </w:t>
+        <w:t xml:space="preserve">Voeg voor alle bewegende objecten een standaard check toe die hun locatie terugzet zodra ze botsen. </w:t>
       </w:r>
       <w:proofErr w:type="spellStart"/>
       <w:r>
@@ -1976,6 +1631,150 @@
     <w:p>
       <w:r>
         <w:t xml:space="preserve">William heeft ook al aan muziek gewerkt en geluidseffecten moet ik dus ook nog invoegen. </w:t>
+      </w:r>
+    </w:p>
+    <w:p/>
+    <w:p/>
+    <w:p/>
+    <w:p>
+      <w:pPr>
+        <w:rPr>
+          <w:b/>
+        </w:rPr>
+      </w:pPr>
+      <w:r>
+        <w:rPr>
+          <w:b/>
+        </w:rPr>
+        <w:lastRenderedPageBreak/>
+        <w:t>7 Januari:</w:t>
+      </w:r>
+    </w:p>
+    <w:p>
+      <w:r>
+        <w:t xml:space="preserve">De kerstvakantie is weer voorbij dus we gaan weer verder werken aan ons profielwerkstuk. Als eerste heb ik een probleem opgelost waardoor de git </w:t>
+      </w:r>
+      <w:proofErr w:type="spellStart"/>
+      <w:r>
+        <w:t>repo</w:t>
+      </w:r>
+      <w:proofErr w:type="spellEnd"/>
+      <w:r>
+        <w:t xml:space="preserve"> niet meer hetzelfde was op mijn laptop en mijn PC. </w:t>
+      </w:r>
+    </w:p>
+    <w:p>
+      <w:r>
+        <w:t xml:space="preserve">Nu dat allemaal werkt kan ik verder met het programmeren. Eest heb ik de zwaartekracht uit de </w:t>
+      </w:r>
+      <w:proofErr w:type="spellStart"/>
+      <w:r>
+        <w:t>velocity</w:t>
+      </w:r>
+      <w:proofErr w:type="spellEnd"/>
+      <w:r>
+        <w:t xml:space="preserve"> class weggehaald. Nu hebben objecten dus geen zwaartekracht meer. Het maakt de wereld minder interactief, maar het is veel makkelijker om nu botsingen te berekenen. Zwaartekracht voor andere </w:t>
+      </w:r>
+      <w:proofErr w:type="spellStart"/>
+      <w:r>
+        <w:t>opjecten</w:t>
+      </w:r>
+      <w:proofErr w:type="spellEnd"/>
+      <w:r>
+        <w:t xml:space="preserve"> zal ik later </w:t>
+      </w:r>
+      <w:proofErr w:type="spellStart"/>
+      <w:r>
+        <w:t>weertoevoegen</w:t>
+      </w:r>
+      <w:proofErr w:type="spellEnd"/>
+      <w:r>
+        <w:t>. Eerst maar eens botsingen goed laten werken. Dat is namelijk veel belangrijker.</w:t>
+      </w:r>
+    </w:p>
+    <w:p>
+      <w:r>
+        <w:t xml:space="preserve">Na een paar tests is gebleken dat het er veel natuurlijker uitziet on de speler te stoppen in plaats van de objecten. Ook zou alles vastlopen als ik ze </w:t>
+      </w:r>
+      <w:proofErr w:type="spellStart"/>
+      <w:r>
+        <w:t>allebij</w:t>
+      </w:r>
+      <w:proofErr w:type="spellEnd"/>
+      <w:r>
+        <w:t xml:space="preserve"> zou stoppen bij een botsing. Er is nu wel een nieuw probleem ontstaan:  Als een speler te ver in een object zit, zal deze helemaal vastlopen. De speler </w:t>
+      </w:r>
+      <w:proofErr w:type="spellStart"/>
+      <w:r>
+        <w:t>velocity</w:t>
+      </w:r>
+      <w:proofErr w:type="spellEnd"/>
+      <w:r>
+        <w:t xml:space="preserve"> hetzelfde als die van het object zetten gaat helaas niet, want niet alle objecten hebben een </w:t>
+      </w:r>
+      <w:proofErr w:type="spellStart"/>
+      <w:r>
+        <w:t>velocity</w:t>
+      </w:r>
+      <w:proofErr w:type="spellEnd"/>
+      <w:r>
+        <w:t>.</w:t>
+      </w:r>
+    </w:p>
+    <w:p>
+      <w:r>
+        <w:t xml:space="preserve">Ik denk dat dit het beste opgelost kan worden door de </w:t>
+      </w:r>
+      <w:proofErr w:type="spellStart"/>
+      <w:r>
+        <w:t>spelerlocatie</w:t>
+      </w:r>
+      <w:proofErr w:type="spellEnd"/>
+      <w:r>
+        <w:t xml:space="preserve"> steeds op te slaan, en terug te zetten wanneer er een botsing optreed</w:t>
+      </w:r>
+      <w:r>
+        <w:t>t</w:t>
+      </w:r>
+      <w:r>
+        <w:t>.</w:t>
+      </w:r>
+      <w:r>
+        <w:t xml:space="preserve"> </w:t>
+      </w:r>
+    </w:p>
+    <w:p>
+      <w:proofErr w:type="spellStart"/>
+      <w:r>
+        <w:t>Edit</w:t>
+      </w:r>
+      <w:proofErr w:type="spellEnd"/>
+      <w:r>
+        <w:t xml:space="preserve">: ik heb dit </w:t>
+      </w:r>
+      <w:proofErr w:type="spellStart"/>
+      <w:r>
+        <w:t>geprobeert</w:t>
+      </w:r>
+      <w:proofErr w:type="spellEnd"/>
+      <w:r>
+        <w:t xml:space="preserve"> maar het werkt niet echt vlekkeloos. De speler komt niet langer vast te zitten, maar helaas </w:t>
+      </w:r>
+      <w:proofErr w:type="spellStart"/>
+      <w:r>
+        <w:t>glitcht</w:t>
+      </w:r>
+      <w:proofErr w:type="spellEnd"/>
+      <w:r>
+        <w:t xml:space="preserve"> het heel erg. Ik denk dat ik een </w:t>
+      </w:r>
+      <w:proofErr w:type="spellStart"/>
+      <w:r>
+        <w:t>velocity</w:t>
+      </w:r>
+      <w:proofErr w:type="spellEnd"/>
+      <w:r>
+        <w:t xml:space="preserve"> aan alle objecten ga toevoegen, ook stilstaande. Dan kan ik dit vergelijken met de speler en deze zo negatief wegschuiven bij een botsing. Dat zou er natuurlijker uit moeten zien. </w:t>
       </w:r>
       <w:bookmarkStart w:id="0" w:name="_GoBack"/>
       <w:bookmarkEnd w:id="0"/>

</xml_diff>

<commit_message>
Enige aanpassingen aan het bewegen. Dit moet ik later nog veranderen.
</commit_message>
<xml_diff>
--- a/src/resources/Logboek.docx
+++ b/src/resources/Logboek.docx
@@ -50,7 +50,21 @@
         <w:rPr>
           <w:b/>
         </w:rPr>
-        <w:t>18 September:</w:t>
+        <w:t xml:space="preserve">18 </w:t>
+      </w:r>
+      <w:proofErr w:type="gramStart"/>
+      <w:r>
+        <w:rPr>
+          <w:b/>
+        </w:rPr>
+        <w:t>September</w:t>
+      </w:r>
+      <w:proofErr w:type="gramEnd"/>
+      <w:r>
+        <w:rPr>
+          <w:b/>
+        </w:rPr>
+        <w:t>:</w:t>
       </w:r>
     </w:p>
     <w:p>
@@ -82,7 +96,21 @@
         <w:rPr>
           <w:b/>
         </w:rPr>
-        <w:t>19 September:</w:t>
+        <w:t xml:space="preserve">19 </w:t>
+      </w:r>
+      <w:proofErr w:type="gramStart"/>
+      <w:r>
+        <w:rPr>
+          <w:b/>
+        </w:rPr>
+        <w:t>September</w:t>
+      </w:r>
+      <w:proofErr w:type="gramEnd"/>
+      <w:r>
+        <w:rPr>
+          <w:b/>
+        </w:rPr>
+        <w:t>:</w:t>
       </w:r>
     </w:p>
     <w:p>
@@ -116,7 +144,21 @@
         <w:rPr>
           <w:b/>
         </w:rPr>
-        <w:t>23 September:</w:t>
+        <w:t xml:space="preserve">23 </w:t>
+      </w:r>
+      <w:proofErr w:type="gramStart"/>
+      <w:r>
+        <w:rPr>
+          <w:b/>
+        </w:rPr>
+        <w:t>September</w:t>
+      </w:r>
+      <w:proofErr w:type="gramEnd"/>
+      <w:r>
+        <w:rPr>
+          <w:b/>
+        </w:rPr>
+        <w:t>:</w:t>
       </w:r>
     </w:p>
     <w:p>
@@ -153,7 +195,21 @@
         <w:rPr>
           <w:b/>
         </w:rPr>
-        <w:t>24 September:</w:t>
+        <w:t xml:space="preserve">24 </w:t>
+      </w:r>
+      <w:proofErr w:type="gramStart"/>
+      <w:r>
+        <w:rPr>
+          <w:b/>
+        </w:rPr>
+        <w:t>September</w:t>
+      </w:r>
+      <w:proofErr w:type="gramEnd"/>
+      <w:r>
+        <w:rPr>
+          <w:b/>
+        </w:rPr>
+        <w:t>:</w:t>
       </w:r>
     </w:p>
     <w:p>
@@ -304,8 +360,13 @@
       </w:r>
       <w:proofErr w:type="spellEnd"/>
       <w:r>
-        <w:t>. Ziet er allemaal best begrijpelijk uit.</w:t>
-      </w:r>
+        <w:t xml:space="preserve">. </w:t>
+      </w:r>
+      <w:proofErr w:type="gramStart"/>
+      <w:r>
+        <w:t>Ziet er allemaal best begrijpelijk uit.</w:t>
+      </w:r>
+      <w:proofErr w:type="gramEnd"/>
     </w:p>
     <w:p>
       <w:pPr>
@@ -418,7 +479,21 @@
         <w:rPr>
           <w:b/>
         </w:rPr>
-        <w:t>3 December:</w:t>
+        <w:t xml:space="preserve">3 </w:t>
+      </w:r>
+      <w:proofErr w:type="gramStart"/>
+      <w:r>
+        <w:rPr>
+          <w:b/>
+        </w:rPr>
+        <w:t>December</w:t>
+      </w:r>
+      <w:proofErr w:type="gramEnd"/>
+      <w:r>
+        <w:rPr>
+          <w:b/>
+        </w:rPr>
+        <w:t>:</w:t>
       </w:r>
     </w:p>
     <w:p>
@@ -504,7 +579,21 @@
         <w:rPr>
           <w:b/>
         </w:rPr>
-        <w:t>4 December:</w:t>
+        <w:t xml:space="preserve">4 </w:t>
+      </w:r>
+      <w:proofErr w:type="gramStart"/>
+      <w:r>
+        <w:rPr>
+          <w:b/>
+        </w:rPr>
+        <w:t>December</w:t>
+      </w:r>
+      <w:proofErr w:type="gramEnd"/>
+      <w:r>
+        <w:rPr>
+          <w:b/>
+        </w:rPr>
+        <w:t>:</w:t>
       </w:r>
     </w:p>
     <w:p>
@@ -591,7 +680,21 @@
         <w:rPr>
           <w:b/>
         </w:rPr>
-        <w:t>5 December:</w:t>
+        <w:t xml:space="preserve">5 </w:t>
+      </w:r>
+      <w:proofErr w:type="gramStart"/>
+      <w:r>
+        <w:rPr>
+          <w:b/>
+        </w:rPr>
+        <w:t>December</w:t>
+      </w:r>
+      <w:proofErr w:type="gramEnd"/>
+      <w:r>
+        <w:rPr>
+          <w:b/>
+        </w:rPr>
+        <w:t>:</w:t>
       </w:r>
     </w:p>
     <w:p>
@@ -617,7 +720,21 @@
         <w:rPr>
           <w:b/>
         </w:rPr>
-        <w:t>6 December:</w:t>
+        <w:t xml:space="preserve">6 </w:t>
+      </w:r>
+      <w:proofErr w:type="gramStart"/>
+      <w:r>
+        <w:rPr>
+          <w:b/>
+        </w:rPr>
+        <w:t>December</w:t>
+      </w:r>
+      <w:proofErr w:type="gramEnd"/>
+      <w:r>
+        <w:rPr>
+          <w:b/>
+        </w:rPr>
+        <w:t>:</w:t>
       </w:r>
     </w:p>
     <w:p>
@@ -757,7 +874,21 @@
         <w:rPr>
           <w:b/>
         </w:rPr>
-        <w:t>7 December:</w:t>
+        <w:t xml:space="preserve">7 </w:t>
+      </w:r>
+      <w:proofErr w:type="gramStart"/>
+      <w:r>
+        <w:rPr>
+          <w:b/>
+        </w:rPr>
+        <w:t>December</w:t>
+      </w:r>
+      <w:proofErr w:type="gramEnd"/>
+      <w:r>
+        <w:rPr>
+          <w:b/>
+        </w:rPr>
+        <w:t>:</w:t>
       </w:r>
     </w:p>
     <w:p>
@@ -784,7 +915,15 @@
     <w:p>
       <w:r>
         <w:lastRenderedPageBreak/>
-        <w:t xml:space="preserve">Verder nog zo’n anderhalf uur optimalisatie gedaan. Objecten die op een verkeerde plek stonden meer centraal neergezet.  Kort </w:t>
+        <w:t xml:space="preserve">Verder nog zo’n anderhalf uur optimalisatie gedaan. Objecten die op een verkeerde plek stonden meer centraal </w:t>
+      </w:r>
+      <w:proofErr w:type="gramStart"/>
+      <w:r>
+        <w:t xml:space="preserve">neergezet.  </w:t>
+      </w:r>
+      <w:proofErr w:type="gramEnd"/>
+      <w:r>
+        <w:t xml:space="preserve">Kort </w:t>
       </w:r>
       <w:proofErr w:type="spellStart"/>
       <w:r>
@@ -809,7 +948,21 @@
         <w:rPr>
           <w:b/>
         </w:rPr>
-        <w:t>8 December:</w:t>
+        <w:t xml:space="preserve">8 </w:t>
+      </w:r>
+      <w:proofErr w:type="gramStart"/>
+      <w:r>
+        <w:rPr>
+          <w:b/>
+        </w:rPr>
+        <w:t>December</w:t>
+      </w:r>
+      <w:proofErr w:type="gramEnd"/>
+      <w:r>
+        <w:rPr>
+          <w:b/>
+        </w:rPr>
+        <w:t>:</w:t>
       </w:r>
     </w:p>
     <w:p>
@@ -833,7 +986,15 @@
       </w:r>
       <w:proofErr w:type="spellEnd"/>
       <w:r>
-        <w:t xml:space="preserve"> class een aanpassing gedaan waardoor de methode het centrum van de afbeelding bepaald. Zo zal de locatie waarop je een object laad het centrum van het plaatje zijn. Dit is heel handig voor de </w:t>
+        <w:t xml:space="preserve"> class een aanpassing gedaan waardoor de methode het centrum van de afbeelding bepaald. Zo zal de locatie waarop je een object </w:t>
+      </w:r>
+      <w:proofErr w:type="gramStart"/>
+      <w:r>
+        <w:t>laad</w:t>
+      </w:r>
+      <w:proofErr w:type="gramEnd"/>
+      <w:r>
+        <w:t xml:space="preserve"> het centrum van het plaatje zijn. Dit is heel handig voor de </w:t>
       </w:r>
       <w:proofErr w:type="spellStart"/>
       <w:r>
@@ -886,7 +1047,21 @@
         <w:rPr>
           <w:b/>
         </w:rPr>
-        <w:t>9 December:</w:t>
+        <w:t xml:space="preserve">9 </w:t>
+      </w:r>
+      <w:proofErr w:type="gramStart"/>
+      <w:r>
+        <w:rPr>
+          <w:b/>
+        </w:rPr>
+        <w:t>December</w:t>
+      </w:r>
+      <w:proofErr w:type="gramEnd"/>
+      <w:r>
+        <w:rPr>
+          <w:b/>
+        </w:rPr>
+        <w:t>:</w:t>
       </w:r>
     </w:p>
     <w:p>
@@ -981,12 +1156,34 @@
         <w:rPr>
           <w:b/>
         </w:rPr>
-        <w:t>9 December:</w:t>
-      </w:r>
-    </w:p>
-    <w:p>
-      <w:r>
-        <w:t xml:space="preserve">Images zagen er niet goed uit: Ze waren heel hoog en niet breed. Schaal van 1:60 ongeveer. Dit moest dus wel te maken hebben met de class die een image in verschillende frames verdeeld. Het bleek dus dat die class niet de afstand tussen de frames als parameter kreeg, maar de schaal van de images. Dit zorgde dus  voor het probleem. Na kort zoeken vond ik dat </w:t>
+        <w:t xml:space="preserve">9 </w:t>
+      </w:r>
+      <w:proofErr w:type="gramStart"/>
+      <w:r>
+        <w:rPr>
+          <w:b/>
+        </w:rPr>
+        <w:t>December</w:t>
+      </w:r>
+      <w:proofErr w:type="gramEnd"/>
+      <w:r>
+        <w:rPr>
+          <w:b/>
+        </w:rPr>
+        <w:t>:</w:t>
+      </w:r>
+    </w:p>
+    <w:p>
+      <w:r>
+        <w:t xml:space="preserve">Images zagen er niet goed uit: Ze waren heel hoog en niet breed. Schaal van 1:60 ongeveer. Dit moest dus wel te maken hebben met de class die een image in verschillende frames verdeeld. Het bleek dus dat die class niet de afstand tussen de frames als parameter kreeg, maar de schaal van de images. Dit zorgde </w:t>
+      </w:r>
+      <w:proofErr w:type="gramStart"/>
+      <w:r>
+        <w:t xml:space="preserve">dus  </w:t>
+      </w:r>
+      <w:proofErr w:type="gramEnd"/>
+      <w:r>
+        <w:t xml:space="preserve">voor het probleem. Na kort zoeken vond ik dat </w:t>
       </w:r>
       <w:proofErr w:type="spellStart"/>
       <w:r>
@@ -1056,7 +1253,15 @@
         <w:t>ende objecten.</w:t>
       </w:r>
       <w:r>
-        <w:t xml:space="preserve"> Ze animeren allemaal volgens de super class, alleen de bewegende objecten updaten hun locatie nog. Het “</w:t>
+        <w:t xml:space="preserve"> Ze animeren allemaal volgens de super class, alleen de bewegende objecten </w:t>
+      </w:r>
+      <w:proofErr w:type="gramStart"/>
+      <w:r>
+        <w:t>updaten</w:t>
+      </w:r>
+      <w:proofErr w:type="gramEnd"/>
+      <w:r>
+        <w:t xml:space="preserve"> hun locatie nog. Het “</w:t>
       </w:r>
       <w:proofErr w:type="spellStart"/>
       <w:r>
@@ -1069,7 +1274,15 @@
     </w:p>
     <w:p>
       <w:r>
-        <w:t xml:space="preserve">Grote verandering gemaakt: eerst had alles een vaste snelheid. Deze was of 0 of die snelheid. Nu werkt het anders. Er is nu een update methode voor alles dat beweegt. Dit zal de objecten met hun snelheid laten bewegen. Verder is er nu een </w:t>
+        <w:t xml:space="preserve">Grote verandering gemaakt: eerst had alles een vaste snelheid. Deze was of 0 of die snelheid. Nu werkt het anders. Er is nu een </w:t>
+      </w:r>
+      <w:proofErr w:type="gramStart"/>
+      <w:r>
+        <w:t>update</w:t>
+      </w:r>
+      <w:proofErr w:type="gramEnd"/>
+      <w:r>
+        <w:t xml:space="preserve"> methode voor alles dat beweegt. Dit zal de objecten met hun snelheid laten bewegen. Verder is er nu een </w:t>
       </w:r>
       <w:proofErr w:type="spellStart"/>
       <w:r>
@@ -1094,7 +1307,15 @@
     </w:p>
     <w:p>
       <w:r>
-        <w:t xml:space="preserve">De speler class die eerst alleen locatie regelde doe ik nu ook helemaal opnieuw. Ik heb een gedeelte van deze class al gemaakt. Het bevat nu alle informatie over de speler: Snelheid, locatie en levens. Dit zal later meer informatie worden naar mate er meer opties in het spel komen. Bijvoorbeeld een </w:t>
+        <w:t xml:space="preserve">De speler class die eerst alleen locatie regelde doe ik nu ook helemaal opnieuw. Ik heb een gedeelte van deze class al gemaakt. Het bevat nu alle informatie over de speler: Snelheid, locatie en levens. </w:t>
+      </w:r>
+      <w:proofErr w:type="gramStart"/>
+      <w:r>
+        <w:t xml:space="preserve">Dit zal later meer informatie worden naar mate er meer opties in het spel komen. </w:t>
+      </w:r>
+      <w:proofErr w:type="gramEnd"/>
+      <w:r>
+        <w:t xml:space="preserve">Bijvoorbeeld een </w:t>
       </w:r>
       <w:proofErr w:type="spellStart"/>
       <w:r>
@@ -1132,7 +1353,21 @@
         <w:rPr>
           <w:b/>
         </w:rPr>
-        <w:t>10 December:</w:t>
+        <w:t xml:space="preserve">10 </w:t>
+      </w:r>
+      <w:proofErr w:type="gramStart"/>
+      <w:r>
+        <w:rPr>
+          <w:b/>
+        </w:rPr>
+        <w:t>December</w:t>
+      </w:r>
+      <w:proofErr w:type="gramEnd"/>
+      <w:r>
+        <w:rPr>
+          <w:b/>
+        </w:rPr>
+        <w:t>:</w:t>
       </w:r>
     </w:p>
     <w:p>
@@ -1153,7 +1388,15 @@
       </w:r>
       <w:proofErr w:type="spellEnd"/>
       <w:r>
-        <w:t xml:space="preserve"> zijn er voor elk soort object. Zo kan ik makkelijk nieuwe objecten maken met een &lt;</w:t>
+        <w:t xml:space="preserve"> zijn er voor elk soort object. Zo kan ik </w:t>
+      </w:r>
+      <w:proofErr w:type="gramStart"/>
+      <w:r>
+        <w:t>makkelijk</w:t>
+      </w:r>
+      <w:proofErr w:type="gramEnd"/>
+      <w:r>
+        <w:t xml:space="preserve"> nieuwe objecten maken met een &lt;</w:t>
       </w:r>
       <w:proofErr w:type="spellStart"/>
       <w:r>
@@ -1191,7 +1434,21 @@
         <w:rPr>
           <w:b/>
         </w:rPr>
-        <w:t>13 December:</w:t>
+        <w:t xml:space="preserve">13 </w:t>
+      </w:r>
+      <w:proofErr w:type="gramStart"/>
+      <w:r>
+        <w:rPr>
+          <w:b/>
+        </w:rPr>
+        <w:t>December</w:t>
+      </w:r>
+      <w:proofErr w:type="gramEnd"/>
+      <w:r>
+        <w:rPr>
+          <w:b/>
+        </w:rPr>
+        <w:t>:</w:t>
       </w:r>
     </w:p>
     <w:p>
@@ -1204,7 +1461,15 @@
       </w:r>
       <w:proofErr w:type="spellEnd"/>
       <w:r>
-        <w:t xml:space="preserve"> zijn van een bepaalde class. Als dat zo is kan ik ze makkelijk casten en de methodes uitvoeren. </w:t>
+        <w:t xml:space="preserve"> zijn van een bepaalde class. Als dat zo is kan ik ze </w:t>
+      </w:r>
+      <w:proofErr w:type="gramStart"/>
+      <w:r>
+        <w:t>makkelijk</w:t>
+      </w:r>
+      <w:proofErr w:type="gramEnd"/>
+      <w:r>
+        <w:t xml:space="preserve"> casten en de methodes uitvoeren. </w:t>
       </w:r>
     </w:p>
     <w:p>
@@ -1246,7 +1511,21 @@
         <w:rPr>
           <w:b/>
         </w:rPr>
-        <w:t>16 December:</w:t>
+        <w:t xml:space="preserve">16 </w:t>
+      </w:r>
+      <w:proofErr w:type="gramStart"/>
+      <w:r>
+        <w:rPr>
+          <w:b/>
+        </w:rPr>
+        <w:t>December</w:t>
+      </w:r>
+      <w:proofErr w:type="gramEnd"/>
+      <w:r>
+        <w:rPr>
+          <w:b/>
+        </w:rPr>
+        <w:t>:</w:t>
       </w:r>
     </w:p>
     <w:p>
@@ -1379,7 +1658,11 @@
       </w:r>
       <w:proofErr w:type="spellEnd"/>
       <w:r>
-        <w:t>” en “</w:t>
+        <w:t xml:space="preserve">” en </w:t>
+      </w:r>
+      <w:proofErr w:type="gramStart"/>
+      <w:r>
+        <w:t>“</w:t>
       </w:r>
       <w:proofErr w:type="spellStart"/>
       <w:r>
@@ -1387,7 +1670,11 @@
       </w:r>
       <w:proofErr w:type="spellEnd"/>
       <w:r>
-        <w:t xml:space="preserve">”  parameter. Deze zegt dus: Kan je er doorheen lopen of niet, en wat gebeurt er als je dit object raakt. </w:t>
+        <w:t xml:space="preserve">”  </w:t>
+      </w:r>
+      <w:proofErr w:type="gramEnd"/>
+      <w:r>
+        <w:t xml:space="preserve">parameter. Deze zegt dus: Kan je er doorheen lopen of niet, en wat gebeurt er als je dit object raakt. </w:t>
       </w:r>
     </w:p>
     <w:p>
@@ -1493,7 +1780,21 @@
         <w:rPr>
           <w:b/>
         </w:rPr>
-        <w:t>18 December:</w:t>
+        <w:t xml:space="preserve">18 </w:t>
+      </w:r>
+      <w:proofErr w:type="gramStart"/>
+      <w:r>
+        <w:rPr>
+          <w:b/>
+        </w:rPr>
+        <w:t>December</w:t>
+      </w:r>
+      <w:proofErr w:type="gramEnd"/>
+      <w:r>
+        <w:rPr>
+          <w:b/>
+        </w:rPr>
+        <w:t>:</w:t>
       </w:r>
     </w:p>
     <w:p>
@@ -1533,12 +1834,34 @@
         <w:rPr>
           <w:b/>
         </w:rPr>
-        <w:t>21 December:</w:t>
-      </w:r>
-    </w:p>
-    <w:p>
-      <w:r>
-        <w:t xml:space="preserve">Nieuw probleem: objecten die bewegen en met de speler botsen moeten hun locatie ook terugzetten. Ook </w:t>
+        <w:t xml:space="preserve">21 </w:t>
+      </w:r>
+      <w:proofErr w:type="gramStart"/>
+      <w:r>
+        <w:rPr>
+          <w:b/>
+        </w:rPr>
+        <w:t>December</w:t>
+      </w:r>
+      <w:proofErr w:type="gramEnd"/>
+      <w:r>
+        <w:rPr>
+          <w:b/>
+        </w:rPr>
+        <w:t>:</w:t>
+      </w:r>
+    </w:p>
+    <w:p>
+      <w:r>
+        <w:t xml:space="preserve">Nieuw probleem: objecten die bewegen en met de speler </w:t>
+      </w:r>
+      <w:proofErr w:type="gramStart"/>
+      <w:r>
+        <w:t>botsen</w:t>
+      </w:r>
+      <w:proofErr w:type="gramEnd"/>
+      <w:r>
+        <w:t xml:space="preserve"> moeten hun locatie ook terugzetten. Ook </w:t>
       </w:r>
       <w:proofErr w:type="spellStart"/>
       <w:r>
@@ -1583,7 +1906,15 @@
         </w:numPr>
       </w:pPr>
       <w:r>
-        <w:t xml:space="preserve">Voeg voor alle bewegende objecten een standaard check toe die hun locatie terugzet zodra ze botsen. </w:t>
+        <w:t xml:space="preserve">Voeg voor alle bewegende objecten een standaard </w:t>
+      </w:r>
+      <w:proofErr w:type="gramStart"/>
+      <w:r>
+        <w:t>check</w:t>
+      </w:r>
+      <w:proofErr w:type="gramEnd"/>
+      <w:r>
+        <w:t xml:space="preserve"> toe die hun locatie terugzet zodra ze botsen. </w:t>
       </w:r>
       <w:proofErr w:type="spellStart"/>
       <w:r>
@@ -1647,7 +1978,21 @@
           <w:b/>
         </w:rPr>
         <w:lastRenderedPageBreak/>
-        <w:t>7 Januari:</w:t>
+        <w:t xml:space="preserve">7 </w:t>
+      </w:r>
+      <w:proofErr w:type="gramStart"/>
+      <w:r>
+        <w:rPr>
+          <w:b/>
+        </w:rPr>
+        <w:t>Januari</w:t>
+      </w:r>
+      <w:proofErr w:type="gramEnd"/>
+      <w:r>
+        <w:rPr>
+          <w:b/>
+        </w:rPr>
+        <w:t>:</w:t>
       </w:r>
     </w:p>
     <w:p>
@@ -1681,15 +2026,13 @@
       </w:r>
       <w:proofErr w:type="spellEnd"/>
       <w:r>
-        <w:t xml:space="preserve"> zal ik later </w:t>
-      </w:r>
-      <w:proofErr w:type="spellStart"/>
-      <w:r>
-        <w:t>weertoevoegen</w:t>
-      </w:r>
-      <w:proofErr w:type="spellEnd"/>
-      <w:r>
-        <w:t>. Eerst maar eens botsingen goed laten werken. Dat is namelijk veel belangrijker.</w:t>
+        <w:t xml:space="preserve"> zal ik later weer</w:t>
+      </w:r>
+      <w:r>
+        <w:t xml:space="preserve"> </w:t>
+      </w:r>
+      <w:r>
+        <w:t>toevoegen. Eerst maar eens botsingen goed laten werken. Dat is namelijk veel belangrijker.</w:t>
       </w:r>
     </w:p>
     <w:p>
@@ -1702,7 +2045,15 @@
       </w:r>
       <w:proofErr w:type="spellEnd"/>
       <w:r>
-        <w:t xml:space="preserve"> zou stoppen bij een botsing. Er is nu wel een nieuw probleem ontstaan:  Als een speler te ver in een object zit, zal deze helemaal vastlopen. De speler </w:t>
+        <w:t xml:space="preserve"> zou stoppen bij een botsing. Er is nu wel een nieuw probleem </w:t>
+      </w:r>
+      <w:proofErr w:type="gramStart"/>
+      <w:r>
+        <w:t xml:space="preserve">ontstaan:  </w:t>
+      </w:r>
+      <w:proofErr w:type="gramEnd"/>
+      <w:r>
+        <w:t xml:space="preserve">Als een speler te ver in een object zit, zal deze helemaal vastlopen. De speler </w:t>
       </w:r>
       <w:proofErr w:type="spellStart"/>
       <w:r>
@@ -1723,15 +2074,13 @@
     </w:p>
     <w:p>
       <w:r>
-        <w:t xml:space="preserve">Ik denk dat dit het beste opgelost kan worden door de </w:t>
-      </w:r>
-      <w:proofErr w:type="spellStart"/>
-      <w:r>
-        <w:t>spelerlocatie</w:t>
-      </w:r>
-      <w:proofErr w:type="spellEnd"/>
-      <w:r>
-        <w:t xml:space="preserve"> steeds op te slaan, en terug te zetten wanneer er een botsing optreed</w:t>
+        <w:t>Ik denk dat dit het beste opgelost kan worden door de speler</w:t>
+      </w:r>
+      <w:r>
+        <w:t xml:space="preserve"> </w:t>
+      </w:r>
+      <w:r>
+        <w:t>locatie steeds op te slaan, en terug te zetten wanneer er een botsing optreed</w:t>
       </w:r>
       <w:r>
         <w:t>t</w:t>
@@ -1775,6 +2124,77 @@
       <w:proofErr w:type="spellEnd"/>
       <w:r>
         <w:t xml:space="preserve"> aan alle objecten ga toevoegen, ook stilstaande. Dan kan ik dit vergelijken met de speler en deze zo negatief wegschuiven bij een botsing. Dat zou er natuurlijker uit moeten zien. </w:t>
+      </w:r>
+    </w:p>
+    <w:p>
+      <w:pPr>
+        <w:rPr>
+          <w:b/>
+        </w:rPr>
+      </w:pPr>
+      <w:r>
+        <w:rPr>
+          <w:b/>
+        </w:rPr>
+        <w:t xml:space="preserve">8 </w:t>
+      </w:r>
+      <w:proofErr w:type="gramStart"/>
+      <w:r>
+        <w:rPr>
+          <w:b/>
+        </w:rPr>
+        <w:t>Januari</w:t>
+      </w:r>
+      <w:proofErr w:type="gramEnd"/>
+      <w:r>
+        <w:rPr>
+          <w:b/>
+        </w:rPr>
+        <w:t>:</w:t>
+      </w:r>
+    </w:p>
+    <w:p>
+      <w:r>
+        <w:t xml:space="preserve">Ik heb een methode </w:t>
+      </w:r>
+      <w:proofErr w:type="spellStart"/>
+      <w:r>
+        <w:t>toegevoegt</w:t>
+      </w:r>
+      <w:proofErr w:type="spellEnd"/>
+      <w:r>
+        <w:t xml:space="preserve"> waarmee je kan controleren welke kant van een object botst. Dit kan gebruikt worden om de speler maar aan 1 kant “vast” te zetten zodat hij wel weg moet lopen.</w:t>
+      </w:r>
+    </w:p>
+    <w:p>
+      <w:r>
+        <w:t xml:space="preserve">Ik heb nu de </w:t>
+      </w:r>
+      <w:proofErr w:type="spellStart"/>
+      <w:r>
+        <w:t>collision</w:t>
+      </w:r>
+      <w:proofErr w:type="spellEnd"/>
+      <w:r>
+        <w:t xml:space="preserve"> zo gemaakt dat de speler locatie pas later </w:t>
+      </w:r>
+      <w:proofErr w:type="gramStart"/>
+      <w:r>
+        <w:t>update</w:t>
+      </w:r>
+      <w:proofErr w:type="gramEnd"/>
+      <w:r>
+        <w:t>. Eerst berekent het spel de spelers nieuwe locatie en dan pas voegt hij een check toe. De grenzen van objecten worden nu PRECIES aangehouden. Grote doorbraak!</w:t>
+      </w:r>
+    </w:p>
+    <w:p>
+      <w:proofErr w:type="spellStart"/>
+      <w:r>
+        <w:t>Edit</w:t>
+      </w:r>
+      <w:proofErr w:type="spellEnd"/>
+      <w:r>
+        <w:t>: Er zitten toch nog een paar fouten in. Ik kan het beste het complete beweeg system opnieuw schrijven. Op het moment heb ik daar echter geen zin in. Dat komt later dus wel.</w:t>
       </w:r>
       <w:bookmarkStart w:id="0" w:name="_GoBack"/>
       <w:bookmarkEnd w:id="0"/>

</xml_diff>